<commit_message>
Added the Group Requirements document after evaluation review
</commit_message>
<xml_diff>
--- a/reports/C2/Group/00 - Requirements - Group.docx
+++ b/reports/C2/Group/00 - Requirements - Group.docx
@@ -148,7 +148,19 @@
                   <w:rPr>
                     <w:rFonts w:asciiTheme="majorHAnsi" w:hAnsiTheme="majorHAnsi" w:cstheme="majorHAnsi"/>
                   </w:rPr>
-                  <w:t>C1.008</w:t>
+                  <w:t>C</w:t>
+                </w:r>
+                <w:r>
+                  <w:rPr>
+                    <w:rFonts w:asciiTheme="majorHAnsi" w:hAnsiTheme="majorHAnsi" w:cstheme="majorHAnsi"/>
+                  </w:rPr>
+                  <w:t>2</w:t>
+                </w:r>
+                <w:r>
+                  <w:rPr>
+                    <w:rFonts w:asciiTheme="majorHAnsi" w:hAnsiTheme="majorHAnsi" w:cstheme="majorHAnsi"/>
+                  </w:rPr>
+                  <w:t>.008</w:t>
                 </w:r>
                 <w:r>
                   <w:rPr>
@@ -220,25 +232,7 @@
                   <w:rPr>
                     <w:rFonts w:asciiTheme="majorHAnsi" w:hAnsiTheme="majorHAnsi" w:cstheme="majorHAnsi"/>
                   </w:rPr>
-                  <w:t xml:space="preserve"> </w:t>
-                </w:r>
-                <w:r>
-                  <w:rPr>
-                    <w:rFonts w:asciiTheme="majorHAnsi" w:hAnsiTheme="majorHAnsi" w:cstheme="majorHAnsi"/>
-                  </w:rPr>
-                  <w:t>https://github.com/pabniecor/Acme-ANS-D0</w:t>
-                </w:r>
-                <w:r>
-                  <w:rPr>
-                    <w:rFonts w:asciiTheme="majorHAnsi" w:hAnsiTheme="majorHAnsi" w:cstheme="majorHAnsi"/>
-                  </w:rPr>
-                  <w:t>4</w:t>
-                </w:r>
-                <w:r>
-                  <w:rPr>
-                    <w:rFonts w:asciiTheme="majorHAnsi" w:hAnsiTheme="majorHAnsi" w:cstheme="majorHAnsi"/>
-                  </w:rPr>
-                  <w:t xml:space="preserve"> </w:t>
+                  <w:t xml:space="preserve"> https://github.com/pabniecor/Acme-ANS-C2 </w:t>
                 </w:r>
               </w:sdtContent>
             </w:sdt>
@@ -258,8 +252,43 @@
             </w:tcMar>
           </w:tcPr>
           <w:p>
+            <w:pPr>
+              <w:rPr>
+                <w:lang w:val="es-ES"/>
+              </w:rPr>
+            </w:pPr>
+            <w:proofErr w:type="spellStart"/>
             <w:r>
-              <w:t>Student #1</w:t>
+              <w:rPr>
+                <w:lang w:val="es-ES"/>
+              </w:rPr>
+              <w:t>Student</w:t>
+            </w:r>
+            <w:proofErr w:type="spellEnd"/>
+            <w:r>
+              <w:rPr>
+                <w:lang w:val="es-ES"/>
+              </w:rPr>
+              <w:t xml:space="preserve"> #1</w:t>
+            </w:r>
+            <w:r>
+              <w:rPr>
+                <w:lang w:val="es-ES"/>
+              </w:rPr>
+              <w:t xml:space="preserve"> (no participa en la Segunda </w:t>
+            </w:r>
+            <w:r>
+              <w:rPr>
+                <w:u w:val="single"/>
+                <w:lang w:val="es-ES"/>
+              </w:rPr>
+              <w:t>Convocatoria</w:t>
+            </w:r>
+            <w:r>
+              <w:rPr>
+                <w:lang w:val="es-ES"/>
+              </w:rPr>
+              <w:t>)</w:t>
             </w:r>
           </w:p>
           <w:p>
@@ -513,8 +542,24 @@
             </w:tcMar>
           </w:tcPr>
           <w:p>
+            <w:pPr>
+              <w:rPr>
+                <w:lang w:val="es-ES"/>
+              </w:rPr>
+            </w:pPr>
+            <w:proofErr w:type="spellStart"/>
             <w:r>
-              <w:t>Student #2</w:t>
+              <w:rPr>
+                <w:lang w:val="es-ES"/>
+              </w:rPr>
+              <w:t>Student</w:t>
+            </w:r>
+            <w:proofErr w:type="spellEnd"/>
+            <w:r>
+              <w:rPr>
+                <w:lang w:val="es-ES"/>
+              </w:rPr>
+              <w:t xml:space="preserve"> #2</w:t>
             </w:r>
           </w:p>
           <w:p>
@@ -530,6 +575,7 @@
               <w:rPr>
                 <w:rFonts w:asciiTheme="majorHAnsi" w:hAnsiTheme="majorHAnsi" w:cstheme="majorHAnsi"/>
                 <w:b/>
+                <w:lang w:val="es-ES"/>
               </w:rPr>
               <w:t>ID:</w:t>
             </w:r>
@@ -537,12 +583,14 @@
               <w:rPr>
                 <w:rFonts w:asciiTheme="majorHAnsi" w:hAnsiTheme="majorHAnsi" w:cstheme="majorHAnsi"/>
                 <w:b/>
+                <w:lang w:val="es-ES"/>
               </w:rPr>
               <w:tab/>
             </w:r>
             <w:r>
               <w:rPr>
                 <w:rFonts w:asciiTheme="majorHAnsi" w:hAnsiTheme="majorHAnsi" w:cstheme="majorHAnsi"/>
+                <w:lang w:val="es-ES"/>
               </w:rPr>
               <w:tab/>
             </w:r>
@@ -550,6 +598,7 @@
             <w:r>
               <w:rPr>
                 <w:rFonts w:asciiTheme="majorHAnsi" w:hAnsiTheme="majorHAnsi" w:cstheme="majorHAnsi"/>
+                <w:lang w:val="es-ES"/>
               </w:rPr>
               <w:t xml:space="preserve"> </w:t>
             </w:r>
@@ -585,12 +634,14 @@
               <w:rPr>
                 <w:rFonts w:asciiTheme="majorHAnsi" w:hAnsiTheme="majorHAnsi" w:cstheme="majorHAnsi"/>
                 <w:b/>
+                <w:lang w:val="es-ES"/>
               </w:rPr>
             </w:pPr>
             <w:r>
               <w:rPr>
                 <w:rFonts w:asciiTheme="majorHAnsi" w:hAnsiTheme="majorHAnsi" w:cstheme="majorHAnsi"/>
                 <w:b/>
+                <w:lang w:val="es-ES"/>
               </w:rPr>
               <w:t xml:space="preserve">UVUS: </w:t>
             </w:r>
@@ -598,6 +649,7 @@
               <w:rPr>
                 <w:rFonts w:asciiTheme="majorHAnsi" w:hAnsiTheme="majorHAnsi" w:cstheme="majorHAnsi"/>
                 <w:b/>
+                <w:lang w:val="es-ES"/>
               </w:rPr>
               <w:tab/>
             </w:r>
@@ -605,6 +657,7 @@
               <w:rPr>
                 <w:rFonts w:asciiTheme="majorHAnsi" w:hAnsiTheme="majorHAnsi" w:cstheme="majorHAnsi"/>
                 <w:b/>
+                <w:lang w:val="es-ES"/>
               </w:rPr>
               <w:tab/>
             </w:r>
@@ -640,25 +693,39 @@
               <w:pStyle w:val="Sinespaciado"/>
               <w:rPr>
                 <w:rFonts w:asciiTheme="majorHAnsi" w:hAnsiTheme="majorHAnsi" w:cstheme="majorHAnsi"/>
+                <w:lang w:val="es-ES"/>
               </w:rPr>
             </w:pPr>
+            <w:proofErr w:type="spellStart"/>
             <w:r>
               <w:rPr>
                 <w:rFonts w:asciiTheme="majorHAnsi" w:hAnsiTheme="majorHAnsi" w:cstheme="majorHAnsi"/>
                 <w:b/>
+                <w:lang w:val="es-ES"/>
               </w:rPr>
-              <w:t>Name:</w:t>
+              <w:t>Name</w:t>
+            </w:r>
+            <w:proofErr w:type="spellEnd"/>
+            <w:r>
+              <w:rPr>
+                <w:rFonts w:asciiTheme="majorHAnsi" w:hAnsiTheme="majorHAnsi" w:cstheme="majorHAnsi"/>
+                <w:b/>
+                <w:lang w:val="es-ES"/>
+              </w:rPr>
+              <w:t>:</w:t>
             </w:r>
             <w:r>
               <w:rPr>
                 <w:rFonts w:asciiTheme="majorHAnsi" w:hAnsiTheme="majorHAnsi" w:cstheme="majorHAnsi"/>
                 <w:b/>
+                <w:lang w:val="es-ES"/>
               </w:rPr>
               <w:tab/>
             </w:r>
             <w:r>
               <w:rPr>
                 <w:rFonts w:asciiTheme="majorHAnsi" w:hAnsiTheme="majorHAnsi" w:cstheme="majorHAnsi"/>
+                <w:lang w:val="es-ES"/>
               </w:rPr>
               <w:tab/>
             </w:r>
@@ -784,8 +851,24 @@
             </w:tcMar>
           </w:tcPr>
           <w:p>
+            <w:pPr>
+              <w:rPr>
+                <w:lang w:val="es-ES"/>
+              </w:rPr>
+            </w:pPr>
+            <w:proofErr w:type="spellStart"/>
             <w:r>
-              <w:t>Student #3</w:t>
+              <w:rPr>
+                <w:lang w:val="es-ES"/>
+              </w:rPr>
+              <w:t>Student</w:t>
+            </w:r>
+            <w:proofErr w:type="spellEnd"/>
+            <w:r>
+              <w:rPr>
+                <w:lang w:val="es-ES"/>
+              </w:rPr>
+              <w:t xml:space="preserve"> #3</w:t>
             </w:r>
           </w:p>
           <w:p>
@@ -801,6 +884,7 @@
               <w:rPr>
                 <w:rFonts w:asciiTheme="majorHAnsi" w:hAnsiTheme="majorHAnsi" w:cstheme="majorHAnsi"/>
                 <w:b/>
+                <w:lang w:val="es-ES"/>
               </w:rPr>
               <w:t>ID:</w:t>
             </w:r>
@@ -808,12 +892,14 @@
               <w:rPr>
                 <w:rFonts w:asciiTheme="majorHAnsi" w:hAnsiTheme="majorHAnsi" w:cstheme="majorHAnsi"/>
                 <w:b/>
+                <w:lang w:val="es-ES"/>
               </w:rPr>
               <w:tab/>
             </w:r>
             <w:r>
               <w:rPr>
                 <w:rFonts w:asciiTheme="majorHAnsi" w:hAnsiTheme="majorHAnsi" w:cstheme="majorHAnsi"/>
+                <w:lang w:val="es-ES"/>
               </w:rPr>
               <w:tab/>
             </w:r>
@@ -850,12 +936,14 @@
               <w:rPr>
                 <w:rFonts w:asciiTheme="majorHAnsi" w:hAnsiTheme="majorHAnsi" w:cstheme="majorHAnsi"/>
                 <w:b/>
+                <w:lang w:val="es-ES"/>
               </w:rPr>
             </w:pPr>
             <w:r>
               <w:rPr>
                 <w:rFonts w:asciiTheme="majorHAnsi" w:hAnsiTheme="majorHAnsi" w:cstheme="majorHAnsi"/>
                 <w:b/>
+                <w:lang w:val="es-ES"/>
               </w:rPr>
               <w:t xml:space="preserve">UVUS: </w:t>
             </w:r>
@@ -863,6 +951,7 @@
               <w:rPr>
                 <w:rFonts w:asciiTheme="majorHAnsi" w:hAnsiTheme="majorHAnsi" w:cstheme="majorHAnsi"/>
                 <w:b/>
+                <w:lang w:val="es-ES"/>
               </w:rPr>
               <w:tab/>
             </w:r>
@@ -870,6 +959,7 @@
               <w:rPr>
                 <w:rFonts w:asciiTheme="majorHAnsi" w:hAnsiTheme="majorHAnsi" w:cstheme="majorHAnsi"/>
                 <w:b/>
+                <w:lang w:val="es-ES"/>
               </w:rPr>
               <w:tab/>
             </w:r>
@@ -908,23 +998,36 @@
                 <w:lang w:val="es-ES"/>
               </w:rPr>
             </w:pPr>
+            <w:proofErr w:type="spellStart"/>
             <w:r>
               <w:rPr>
                 <w:rFonts w:asciiTheme="majorHAnsi" w:hAnsiTheme="majorHAnsi" w:cstheme="majorHAnsi"/>
                 <w:b/>
+                <w:lang w:val="es-ES"/>
               </w:rPr>
-              <w:t>Name:</w:t>
+              <w:t>Name</w:t>
+            </w:r>
+            <w:proofErr w:type="spellEnd"/>
+            <w:r>
+              <w:rPr>
+                <w:rFonts w:asciiTheme="majorHAnsi" w:hAnsiTheme="majorHAnsi" w:cstheme="majorHAnsi"/>
+                <w:b/>
+                <w:lang w:val="es-ES"/>
+              </w:rPr>
+              <w:t>:</w:t>
             </w:r>
             <w:r>
               <w:rPr>
                 <w:rFonts w:asciiTheme="majorHAnsi" w:hAnsiTheme="majorHAnsi" w:cstheme="majorHAnsi"/>
                 <w:b/>
+                <w:lang w:val="es-ES"/>
               </w:rPr>
               <w:tab/>
             </w:r>
             <w:r>
               <w:rPr>
                 <w:rFonts w:asciiTheme="majorHAnsi" w:hAnsiTheme="majorHAnsi" w:cstheme="majorHAnsi"/>
+                <w:lang w:val="es-ES"/>
               </w:rPr>
               <w:tab/>
             </w:r>
@@ -1259,8 +1362,24 @@
             </w:tcMar>
           </w:tcPr>
           <w:p>
+            <w:pPr>
+              <w:rPr>
+                <w:lang w:val="es-ES"/>
+              </w:rPr>
+            </w:pPr>
+            <w:proofErr w:type="spellStart"/>
             <w:r>
-              <w:t>Student #5</w:t>
+              <w:rPr>
+                <w:lang w:val="es-ES"/>
+              </w:rPr>
+              <w:t>Student</w:t>
+            </w:r>
+            <w:proofErr w:type="spellEnd"/>
+            <w:r>
+              <w:rPr>
+                <w:lang w:val="es-ES"/>
+              </w:rPr>
+              <w:t xml:space="preserve"> #5</w:t>
             </w:r>
           </w:p>
           <w:p>
@@ -1276,6 +1395,7 @@
               <w:rPr>
                 <w:rFonts w:asciiTheme="majorHAnsi" w:hAnsiTheme="majorHAnsi" w:cstheme="majorHAnsi"/>
                 <w:b/>
+                <w:lang w:val="es-ES"/>
               </w:rPr>
               <w:t>ID:</w:t>
             </w:r>
@@ -1283,12 +1403,14 @@
               <w:rPr>
                 <w:rFonts w:asciiTheme="majorHAnsi" w:hAnsiTheme="majorHAnsi" w:cstheme="majorHAnsi"/>
                 <w:b/>
+                <w:lang w:val="es-ES"/>
               </w:rPr>
               <w:tab/>
             </w:r>
             <w:r>
               <w:rPr>
                 <w:rFonts w:asciiTheme="majorHAnsi" w:hAnsiTheme="majorHAnsi" w:cstheme="majorHAnsi"/>
+                <w:lang w:val="es-ES"/>
               </w:rPr>
               <w:tab/>
             </w:r>
@@ -1325,12 +1447,14 @@
               <w:rPr>
                 <w:rFonts w:asciiTheme="majorHAnsi" w:hAnsiTheme="majorHAnsi" w:cstheme="majorHAnsi"/>
                 <w:b/>
+                <w:lang w:val="es-ES"/>
               </w:rPr>
             </w:pPr>
             <w:r>
               <w:rPr>
                 <w:rFonts w:asciiTheme="majorHAnsi" w:hAnsiTheme="majorHAnsi" w:cstheme="majorHAnsi"/>
                 <w:b/>
+                <w:lang w:val="es-ES"/>
               </w:rPr>
               <w:t xml:space="preserve">UVUS: </w:t>
             </w:r>
@@ -1338,6 +1462,7 @@
               <w:rPr>
                 <w:rFonts w:asciiTheme="majorHAnsi" w:hAnsiTheme="majorHAnsi" w:cstheme="majorHAnsi"/>
                 <w:b/>
+                <w:lang w:val="es-ES"/>
               </w:rPr>
               <w:tab/>
             </w:r>
@@ -1345,6 +1470,7 @@
               <w:rPr>
                 <w:rFonts w:asciiTheme="majorHAnsi" w:hAnsiTheme="majorHAnsi" w:cstheme="majorHAnsi"/>
                 <w:b/>
+                <w:lang w:val="es-ES"/>
               </w:rPr>
               <w:tab/>
             </w:r>
@@ -1387,25 +1513,39 @@
               <w:pStyle w:val="Sinespaciado"/>
               <w:rPr>
                 <w:rFonts w:asciiTheme="majorHAnsi" w:hAnsiTheme="majorHAnsi" w:cstheme="majorHAnsi"/>
+                <w:lang w:val="es-ES"/>
               </w:rPr>
             </w:pPr>
+            <w:proofErr w:type="spellStart"/>
             <w:r>
               <w:rPr>
                 <w:rFonts w:asciiTheme="majorHAnsi" w:hAnsiTheme="majorHAnsi" w:cstheme="majorHAnsi"/>
                 <w:b/>
+                <w:lang w:val="es-ES"/>
               </w:rPr>
-              <w:t>Name:</w:t>
+              <w:t>Name</w:t>
+            </w:r>
+            <w:proofErr w:type="spellEnd"/>
+            <w:r>
+              <w:rPr>
+                <w:rFonts w:asciiTheme="majorHAnsi" w:hAnsiTheme="majorHAnsi" w:cstheme="majorHAnsi"/>
+                <w:b/>
+                <w:lang w:val="es-ES"/>
+              </w:rPr>
+              <w:t>:</w:t>
             </w:r>
             <w:r>
               <w:rPr>
                 <w:rFonts w:asciiTheme="majorHAnsi" w:hAnsiTheme="majorHAnsi" w:cstheme="majorHAnsi"/>
                 <w:b/>
+                <w:lang w:val="es-ES"/>
               </w:rPr>
               <w:tab/>
             </w:r>
             <w:r>
               <w:rPr>
                 <w:rFonts w:asciiTheme="majorHAnsi" w:hAnsiTheme="majorHAnsi" w:cstheme="majorHAnsi"/>
+                <w:lang w:val="es-ES"/>
               </w:rPr>
               <w:tab/>
             </w:r>
@@ -1584,7 +1724,25 @@
                   <w:rPr>
                     <w:rFonts w:asciiTheme="majorHAnsi" w:hAnsiTheme="majorHAnsi" w:cstheme="majorHAnsi"/>
                   </w:rPr>
-                  <w:t xml:space="preserve"> May 26th</w:t>
+                  <w:t xml:space="preserve"> </w:t>
+                </w:r>
+                <w:r>
+                  <w:rPr>
+                    <w:rFonts w:asciiTheme="majorHAnsi" w:hAnsiTheme="majorHAnsi" w:cstheme="majorHAnsi"/>
+                  </w:rPr>
+                  <w:t>July</w:t>
+                </w:r>
+                <w:r>
+                  <w:rPr>
+                    <w:rFonts w:asciiTheme="majorHAnsi" w:hAnsiTheme="majorHAnsi" w:cstheme="majorHAnsi"/>
+                  </w:rPr>
+                  <w:t xml:space="preserve"> </w:t>
+                </w:r>
+                <w:r>
+                  <w:rPr>
+                    <w:rFonts w:asciiTheme="majorHAnsi" w:hAnsiTheme="majorHAnsi" w:cstheme="majorHAnsi"/>
+                  </w:rPr>
+                  <w:t>3rd</w:t>
                 </w:r>
                 <w:r>
                   <w:rPr>
@@ -1604,9 +1762,197 @@
           </w:p>
         </w:tc>
       </w:tr>
-      <w:bookmarkEnd w:id="1"/>
     </w:tbl>
-    <w:p/>
+    <w:bookmarkEnd w:id="1"/>
+    <w:p>
+      <w:pPr>
+        <w:pStyle w:val="Comment-Grader"/>
+        <w:rPr>
+          <w:lang w:val="es-ES"/>
+        </w:rPr>
+      </w:pPr>
+      <w:r>
+        <w:rPr>
+          <w:lang w:val="es-ES"/>
+        </w:rPr>
+        <w:t xml:space="preserve">La documentación no está </w:t>
+      </w:r>
+      <w:r>
+        <w:rPr>
+          <w:lang w:val="es-ES"/>
+        </w:rPr>
+        <w:t>organizada como se solicita:</w:t>
+      </w:r>
+    </w:p>
+    <w:p>
+      <w:pPr>
+        <w:pStyle w:val="Comment-Grader"/>
+        <w:rPr>
+          <w:lang w:val="es-ES"/>
+        </w:rPr>
+      </w:pPr>
+      <w:r>
+        <w:rPr>
+          <w:noProof/>
+          <w:lang w:val="es-ES"/>
+        </w:rPr>
+        <w:lastRenderedPageBreak/>
+        <w:drawing>
+          <wp:inline distT="0" distB="0" distL="0" distR="0" wp14:anchorId="72D82174" wp14:editId="27E091AE">
+            <wp:extent cx="2629267" cy="3391373"/>
+            <wp:effectExtent l="0" t="0" r="0" b="0"/>
+            <wp:docPr id="1632716368" name="Picture 1" descr="A screenshot of a computer program&#10;&#10;AI-generated content may be incorrect."/>
+            <wp:cNvGraphicFramePr>
+              <a:graphicFrameLocks xmlns:a="http://schemas.openxmlformats.org/drawingml/2006/main" noChangeAspect="1"/>
+            </wp:cNvGraphicFramePr>
+            <a:graphic xmlns:a="http://schemas.openxmlformats.org/drawingml/2006/main">
+              <a:graphicData uri="http://schemas.openxmlformats.org/drawingml/2006/picture">
+                <pic:pic xmlns:pic="http://schemas.openxmlformats.org/drawingml/2006/picture">
+                  <pic:nvPicPr>
+                    <pic:cNvPr id="1632716368" name="Picture 1" descr="A screenshot of a computer program&#10;&#10;AI-generated content may be incorrect."/>
+                    <pic:cNvPicPr/>
+                  </pic:nvPicPr>
+                  <pic:blipFill>
+                    <a:blip r:embed="rId6"/>
+                    <a:stretch>
+                      <a:fillRect/>
+                    </a:stretch>
+                  </pic:blipFill>
+                  <pic:spPr>
+                    <a:xfrm>
+                      <a:off x="0" y="0"/>
+                      <a:ext cx="2629267" cy="3391373"/>
+                    </a:xfrm>
+                    <a:prstGeom prst="rect">
+                      <a:avLst/>
+                    </a:prstGeom>
+                  </pic:spPr>
+                </pic:pic>
+              </a:graphicData>
+            </a:graphic>
+          </wp:inline>
+        </w:drawing>
+      </w:r>
+    </w:p>
+    <w:p>
+      <w:pPr>
+        <w:pStyle w:val="Comment-Student"/>
+        <w:rPr>
+          <w:lang w:val="es-ES"/>
+        </w:rPr>
+      </w:pPr>
+      <w:r>
+        <w:rPr>
+          <w:lang w:val="es-ES"/>
+        </w:rPr>
+        <w:t xml:space="preserve">Estimado profesor Rafael </w:t>
+      </w:r>
+      <w:proofErr w:type="spellStart"/>
+      <w:r>
+        <w:rPr>
+          <w:lang w:val="es-ES"/>
+        </w:rPr>
+        <w:t>Corchuelo</w:t>
+      </w:r>
+      <w:proofErr w:type="spellEnd"/>
+      <w:r>
+        <w:rPr>
+          <w:lang w:val="es-ES"/>
+        </w:rPr>
+        <w:t>,</w:t>
+      </w:r>
+    </w:p>
+    <w:p>
+      <w:pPr>
+        <w:pStyle w:val="Comment-Student"/>
+        <w:rPr>
+          <w:lang w:val="es-ES"/>
+        </w:rPr>
+      </w:pPr>
+      <w:r>
+        <w:rPr>
+          <w:lang w:val="es-ES"/>
+        </w:rPr>
+        <w:t>Se ha cambiado la organización de la carpeta ‘</w:t>
+      </w:r>
+      <w:proofErr w:type="spellStart"/>
+      <w:r>
+        <w:rPr>
+          <w:lang w:val="es-ES"/>
+        </w:rPr>
+        <w:t>reports</w:t>
+      </w:r>
+      <w:proofErr w:type="spellEnd"/>
+      <w:r>
+        <w:rPr>
+          <w:lang w:val="es-ES"/>
+        </w:rPr>
+        <w:t xml:space="preserve">’ de cara a la Segunda Convocatoria como sigue, con el objetivo de establecer una diferencia clara entre las modificaciones realizadas sobre la documentación de cara a la Primera y Segunda Convocatorias respectivamente: </w:t>
+      </w:r>
+    </w:p>
+    <w:p>
+      <w:pPr>
+        <w:pStyle w:val="Comment-Student"/>
+        <w:rPr>
+          <w:lang w:val="es-ES"/>
+        </w:rPr>
+      </w:pPr>
+      <w:r>
+        <w:rPr>
+          <w:noProof/>
+          <w:lang w:val="es-ES"/>
+        </w:rPr>
+        <w:drawing>
+          <wp:inline distT="0" distB="0" distL="0" distR="0" wp14:anchorId="37639A59" wp14:editId="03251403">
+            <wp:extent cx="1432684" cy="2613887"/>
+            <wp:effectExtent l="0" t="0" r="0" b="0"/>
+            <wp:docPr id="1631621853" name="Imagen 1"/>
+            <wp:cNvGraphicFramePr>
+              <a:graphicFrameLocks xmlns:a="http://schemas.openxmlformats.org/drawingml/2006/main" noChangeAspect="1"/>
+            </wp:cNvGraphicFramePr>
+            <a:graphic xmlns:a="http://schemas.openxmlformats.org/drawingml/2006/main">
+              <a:graphicData uri="http://schemas.openxmlformats.org/drawingml/2006/picture">
+                <pic:pic xmlns:pic="http://schemas.openxmlformats.org/drawingml/2006/picture">
+                  <pic:nvPicPr>
+                    <pic:cNvPr id="1631621853" name=""/>
+                    <pic:cNvPicPr/>
+                  </pic:nvPicPr>
+                  <pic:blipFill>
+                    <a:blip r:embed="rId7"/>
+                    <a:stretch>
+                      <a:fillRect/>
+                    </a:stretch>
+                  </pic:blipFill>
+                  <pic:spPr>
+                    <a:xfrm>
+                      <a:off x="0" y="0"/>
+                      <a:ext cx="1432684" cy="2613887"/>
+                    </a:xfrm>
+                    <a:prstGeom prst="rect">
+                      <a:avLst/>
+                    </a:prstGeom>
+                  </pic:spPr>
+                </pic:pic>
+              </a:graphicData>
+            </a:graphic>
+          </wp:inline>
+        </w:drawing>
+      </w:r>
+    </w:p>
+    <w:p>
+      <w:pPr>
+        <w:pStyle w:val="Comment-Student"/>
+        <w:rPr>
+          <w:lang w:val="es-ES"/>
+        </w:rPr>
+      </w:pPr>
+      <w:r>
+        <w:rPr>
+          <w:lang w:val="es-ES"/>
+        </w:rPr>
+        <w:t>Cabe destacar que la documentación del estudiante #1 ha sido eliminada. Dicho estudiante ha superado la asignatura en la Primera Convocatoria y, por ende, no participará en la Segunda Convocatoria.</w:t>
+      </w:r>
+    </w:p>
     <w:bookmarkEnd w:id="0"/>
     <w:p>
       <w:pPr>
@@ -1737,7 +2083,11 @@
         <w:pStyle w:val="Requirement-Header"/>
       </w:pPr>
       <w:r>
-        <w:t>Instantiate and customise the appropriate starter project so that you can work on this project.  Make sure that the name of your project folder, maven configuration (pom.xml), and database is “Acme-</w:t>
+        <w:t>Instantiate and customise the appropriate starter project so that you can work on this project.  Make sure that the name of your project folder, maven configuration (pom.xml), and database is “</w:t>
+      </w:r>
+      <w:proofErr w:type="spellStart"/>
+      <w:r>
+        <w:t>Acme-</w:t>
       </w:r>
       <w:r>
         <w:t>ANS</w:t>
@@ -1754,6 +2104,7 @@
       <w:r>
         <w:t>dd</w:t>
       </w:r>
+      <w:proofErr w:type="spellEnd"/>
       <w:r>
         <w:rPr>
           <w:rFonts w:ascii="Cambria Math" w:hAnsi="Cambria Math" w:cs="Cambria Math"/>
@@ -1923,9 +2274,15 @@
     <w:p>
       <w:pPr>
         <w:pStyle w:val="Comment-Grader"/>
+        <w:rPr>
+          <w:lang w:val="es-ES"/>
+        </w:rPr>
       </w:pPr>
       <w:sdt>
         <w:sdtPr>
+          <w:rPr>
+            <w:lang w:val="es-ES"/>
+          </w:rPr>
           <w:tag w:val="Verdict"/>
           <w:id w:val="-2045591683"/>
           <w:placeholder>
@@ -1936,31 +2293,177 @@
         </w:sdtPr>
         <w:sdtContent>
           <w:r>
+            <w:rPr>
+              <w:lang w:val="es-ES"/>
+            </w:rPr>
             <w:t xml:space="preserve">  </w:t>
           </w:r>
           <w:r>
+            <w:rPr>
+              <w:lang w:val="es-ES"/>
+            </w:rPr>
             <w:t>X</w:t>
           </w:r>
           <w:r>
+            <w:rPr>
+              <w:lang w:val="es-ES"/>
+            </w:rPr>
             <w:t xml:space="preserve">  </w:t>
           </w:r>
         </w:sdtContent>
       </w:sdt>
       <w:permEnd w:id="263077281"/>
       <w:r>
+        <w:rPr>
+          <w:lang w:val="es-ES"/>
+        </w:rPr>
         <w:t xml:space="preserve">   </w:t>
       </w:r>
+      <w:r>
+        <w:rPr>
+          <w:lang w:val="es-ES"/>
+        </w:rPr>
+        <w:t>El enlace proporcionado conduc</w:t>
+      </w:r>
+      <w:r>
+        <w:rPr>
+          <w:lang w:val="es-ES"/>
+        </w:rPr>
+        <w:t>e a:</w:t>
+      </w:r>
+    </w:p>
+    <w:p>
+      <w:pPr>
+        <w:pStyle w:val="Comment-Grader"/>
+        <w:rPr>
+          <w:lang w:val="es-ES"/>
+        </w:rPr>
+      </w:pPr>
+      <w:r>
+        <w:rPr>
+          <w:noProof/>
+          <w:lang w:val="es-ES"/>
+        </w:rPr>
+        <w:lastRenderedPageBreak/>
+        <w:drawing>
+          <wp:inline distT="0" distB="0" distL="0" distR="0" wp14:anchorId="7146C987" wp14:editId="48B65602">
+            <wp:extent cx="5731510" cy="2400300"/>
+            <wp:effectExtent l="0" t="0" r="2540" b="0"/>
+            <wp:docPr id="677993647" name="Picture 1" descr="A cartoon of a child in a brown hooded coat&#10;&#10;AI-generated content may be incorrect."/>
+            <wp:cNvGraphicFramePr>
+              <a:graphicFrameLocks xmlns:a="http://schemas.openxmlformats.org/drawingml/2006/main" noChangeAspect="1"/>
+            </wp:cNvGraphicFramePr>
+            <a:graphic xmlns:a="http://schemas.openxmlformats.org/drawingml/2006/main">
+              <a:graphicData uri="http://schemas.openxmlformats.org/drawingml/2006/picture">
+                <pic:pic xmlns:pic="http://schemas.openxmlformats.org/drawingml/2006/picture">
+                  <pic:nvPicPr>
+                    <pic:cNvPr id="677993647" name="Picture 1" descr="A cartoon of a child in a brown hooded coat&#10;&#10;AI-generated content may be incorrect."/>
+                    <pic:cNvPicPr/>
+                  </pic:nvPicPr>
+                  <pic:blipFill>
+                    <a:blip r:embed="rId8"/>
+                    <a:stretch>
+                      <a:fillRect/>
+                    </a:stretch>
+                  </pic:blipFill>
+                  <pic:spPr>
+                    <a:xfrm>
+                      <a:off x="0" y="0"/>
+                      <a:ext cx="5731510" cy="2400300"/>
+                    </a:xfrm>
+                    <a:prstGeom prst="rect">
+                      <a:avLst/>
+                    </a:prstGeom>
+                  </pic:spPr>
+                </pic:pic>
+              </a:graphicData>
+            </a:graphic>
+          </wp:inline>
+        </w:drawing>
+      </w:r>
+    </w:p>
+    <w:p>
+      <w:pPr>
+        <w:pStyle w:val="Comment-Student"/>
+        <w:rPr>
+          <w:lang w:val="es-ES"/>
+        </w:rPr>
+      </w:pPr>
+      <w:r>
+        <w:rPr>
+          <w:lang w:val="es-ES"/>
+        </w:rPr>
+        <w:t xml:space="preserve">Estimado profesor Rafael </w:t>
+      </w:r>
+      <w:proofErr w:type="spellStart"/>
+      <w:r>
+        <w:rPr>
+          <w:lang w:val="es-ES"/>
+        </w:rPr>
+        <w:t>Corchuelo</w:t>
+      </w:r>
+      <w:proofErr w:type="spellEnd"/>
+      <w:r>
+        <w:rPr>
+          <w:lang w:val="es-ES"/>
+        </w:rPr>
+        <w:t>,</w:t>
+      </w:r>
+    </w:p>
+    <w:p>
+      <w:pPr>
+        <w:pStyle w:val="Comment-Student"/>
+        <w:rPr>
+          <w:lang w:val="es-ES"/>
+        </w:rPr>
+      </w:pPr>
+      <w:r>
+        <w:rPr>
+          <w:lang w:val="es-ES"/>
+        </w:rPr>
+        <w:t xml:space="preserve">El enlace proporcionado al </w:t>
+      </w:r>
+      <w:proofErr w:type="spellStart"/>
+      <w:r>
+        <w:rPr>
+          <w:lang w:val="es-ES"/>
+        </w:rPr>
+        <w:t>dashboard</w:t>
+      </w:r>
+      <w:proofErr w:type="spellEnd"/>
+      <w:r>
+        <w:rPr>
+          <w:lang w:val="es-ES"/>
+        </w:rPr>
+        <w:t xml:space="preserve"> era correcto, pero éste estaba en privado. Se ha cambiado la privacidad del </w:t>
+      </w:r>
+      <w:proofErr w:type="spellStart"/>
+      <w:r>
+        <w:rPr>
+          <w:lang w:val="es-ES"/>
+        </w:rPr>
+        <w:t>dashboard</w:t>
+      </w:r>
+      <w:proofErr w:type="spellEnd"/>
+      <w:r>
+        <w:rPr>
+          <w:lang w:val="es-ES"/>
+        </w:rPr>
+        <w:t xml:space="preserve"> a pública.</w:t>
+      </w:r>
     </w:p>
     <w:p>
       <w:pPr>
         <w:pStyle w:val="Ttulo1"/>
         <w:rPr>
           <w:rFonts w:cstheme="majorHAnsi"/>
-        </w:rPr>
-      </w:pPr>
-      <w:r>
-        <w:rPr>
-          <w:rFonts w:cstheme="majorHAnsi"/>
+          <w:lang w:val="es-ES"/>
+        </w:rPr>
+      </w:pPr>
+      <w:r>
+        <w:rPr>
+          <w:rFonts w:cstheme="majorHAnsi"/>
+          <w:lang w:val="es-ES"/>
         </w:rPr>
         <w:lastRenderedPageBreak/>
         <w:t>MANDATORY</w:t>
@@ -1968,21 +2471,42 @@
       <w:r>
         <w:rPr>
           <w:rFonts w:cstheme="majorHAnsi"/>
+          <w:lang w:val="es-ES"/>
         </w:rPr>
         <w:t xml:space="preserve"> </w:t>
       </w:r>
       <w:r>
         <w:rPr>
           <w:rFonts w:cstheme="majorHAnsi"/>
+          <w:lang w:val="es-ES"/>
         </w:rPr>
         <w:br/>
       </w:r>
-      <w:r>
-        <w:rPr>
-          <w:rFonts w:cstheme="majorHAnsi"/>
-        </w:rPr>
-        <w:t>Deliverable D02: data models</w:t>
-      </w:r>
+      <w:proofErr w:type="spellStart"/>
+      <w:r>
+        <w:rPr>
+          <w:rFonts w:cstheme="majorHAnsi"/>
+          <w:lang w:val="es-ES"/>
+        </w:rPr>
+        <w:t>Deliverable</w:t>
+      </w:r>
+      <w:proofErr w:type="spellEnd"/>
+      <w:r>
+        <w:rPr>
+          <w:rFonts w:cstheme="majorHAnsi"/>
+          <w:lang w:val="es-ES"/>
+        </w:rPr>
+        <w:t xml:space="preserve"> D02: data </w:t>
+      </w:r>
+      <w:proofErr w:type="spellStart"/>
+      <w:r>
+        <w:rPr>
+          <w:rFonts w:cstheme="majorHAnsi"/>
+          <w:lang w:val="es-ES"/>
+        </w:rPr>
+        <w:t>models</w:t>
+      </w:r>
+      <w:proofErr w:type="spellEnd"/>
     </w:p>
     <w:p>
       <w:pPr>
@@ -2138,13 +2662,26 @@
       <w:bookmarkStart w:id="5" w:name="OLE_LINK1"/>
       <w:bookmarkStart w:id="6" w:name="OLE_LINK2"/>
       <w:r>
-        <w:t>(pattern " ^\+?\d{</w:t>
-      </w:r>
+        <w:t>(pattern " ^\</w:t>
+      </w:r>
+      <w:proofErr w:type="gramStart"/>
+      <w:r>
+        <w:t>+?\d{</w:t>
+      </w:r>
+      <w:proofErr w:type="gramEnd"/>
       <w:r>
         <w:t>6</w:t>
       </w:r>
       <w:r>
-        <w:t>,15}$")</w:t>
+        <w:t>,</w:t>
+      </w:r>
+      <w:proofErr w:type="gramStart"/>
+      <w:r>
+        <w:t>15}$</w:t>
+      </w:r>
+      <w:proofErr w:type="gramEnd"/>
+      <w:r>
+        <w:t>")</w:t>
       </w:r>
       <w:bookmarkEnd w:id="5"/>
       <w:bookmarkEnd w:id="6"/>
@@ -2165,9 +2702,15 @@
     <w:p>
       <w:pPr>
         <w:pStyle w:val="Comment-Grader"/>
+        <w:rPr>
+          <w:lang w:val="es-ES"/>
+        </w:rPr>
       </w:pPr>
       <w:sdt>
         <w:sdtPr>
+          <w:rPr>
+            <w:lang w:val="es-ES"/>
+          </w:rPr>
           <w:tag w:val="Verdict"/>
           <w:id w:val="-517075202"/>
           <w:placeholder>
@@ -2178,19 +2721,269 @@
         </w:sdtPr>
         <w:sdtContent>
           <w:r>
+            <w:rPr>
+              <w:lang w:val="es-ES"/>
+            </w:rPr>
             <w:t xml:space="preserve">  </w:t>
           </w:r>
           <w:r>
+            <w:rPr>
+              <w:lang w:val="es-ES"/>
+            </w:rPr>
             <w:t>X</w:t>
           </w:r>
           <w:r>
+            <w:rPr>
+              <w:lang w:val="es-ES"/>
+            </w:rPr>
             <w:t xml:space="preserve">  </w:t>
           </w:r>
         </w:sdtContent>
       </w:sdt>
       <w:permEnd w:id="3886208"/>
       <w:r>
+        <w:rPr>
+          <w:lang w:val="es-ES"/>
+        </w:rPr>
         <w:t xml:space="preserve">  </w:t>
+      </w:r>
+      <w:r>
+        <w:rPr>
+          <w:lang w:val="es-ES"/>
+        </w:rPr>
+        <w:t>OJO: mensajes de er</w:t>
+      </w:r>
+      <w:r>
+        <w:rPr>
+          <w:lang w:val="es-ES"/>
+        </w:rPr>
+        <w:t>ror no customizados:</w:t>
+      </w:r>
+    </w:p>
+    <w:p>
+      <w:pPr>
+        <w:pStyle w:val="Comment-Grader"/>
+        <w:rPr>
+          <w:lang w:val="es-ES"/>
+        </w:rPr>
+      </w:pPr>
+      <w:r>
+        <w:rPr>
+          <w:noProof/>
+          <w:lang w:val="es-ES"/>
+        </w:rPr>
+        <w:drawing>
+          <wp:inline distT="0" distB="0" distL="0" distR="0" wp14:anchorId="34AFB5C5" wp14:editId="63DCFF9A">
+            <wp:extent cx="2991267" cy="781159"/>
+            <wp:effectExtent l="0" t="0" r="0" b="0"/>
+            <wp:docPr id="1528981333" name="Picture 1" descr="A black and white image of a mathematical equation&#10;&#10;AI-generated content may be incorrect."/>
+            <wp:cNvGraphicFramePr>
+              <a:graphicFrameLocks xmlns:a="http://schemas.openxmlformats.org/drawingml/2006/main" noChangeAspect="1"/>
+            </wp:cNvGraphicFramePr>
+            <a:graphic xmlns:a="http://schemas.openxmlformats.org/drawingml/2006/main">
+              <a:graphicData uri="http://schemas.openxmlformats.org/drawingml/2006/picture">
+                <pic:pic xmlns:pic="http://schemas.openxmlformats.org/drawingml/2006/picture">
+                  <pic:nvPicPr>
+                    <pic:cNvPr id="1528981333" name="Picture 1" descr="A black and white image of a mathematical equation&#10;&#10;AI-generated content may be incorrect."/>
+                    <pic:cNvPicPr/>
+                  </pic:nvPicPr>
+                  <pic:blipFill>
+                    <a:blip r:embed="rId9"/>
+                    <a:stretch>
+                      <a:fillRect/>
+                    </a:stretch>
+                  </pic:blipFill>
+                  <pic:spPr>
+                    <a:xfrm>
+                      <a:off x="0" y="0"/>
+                      <a:ext cx="2991267" cy="781159"/>
+                    </a:xfrm>
+                    <a:prstGeom prst="rect">
+                      <a:avLst/>
+                    </a:prstGeom>
+                  </pic:spPr>
+                </pic:pic>
+              </a:graphicData>
+            </a:graphic>
+          </wp:inline>
+        </w:drawing>
+      </w:r>
+    </w:p>
+    <w:p>
+      <w:pPr>
+        <w:pStyle w:val="Comment-Grader"/>
+        <w:rPr>
+          <w:lang w:val="es-ES"/>
+        </w:rPr>
+      </w:pPr>
+      <w:r>
+        <w:rPr>
+          <w:noProof/>
+          <w:lang w:val="es-ES"/>
+        </w:rPr>
+        <w:drawing>
+          <wp:inline distT="0" distB="0" distL="0" distR="0" wp14:anchorId="1CE0EC07" wp14:editId="2885BAEE">
+            <wp:extent cx="3143689" cy="752580"/>
+            <wp:effectExtent l="0" t="0" r="0" b="9525"/>
+            <wp:docPr id="236876244" name="Picture 1" descr="A black text on a white background&#10;&#10;AI-generated content may be incorrect."/>
+            <wp:cNvGraphicFramePr>
+              <a:graphicFrameLocks xmlns:a="http://schemas.openxmlformats.org/drawingml/2006/main" noChangeAspect="1"/>
+            </wp:cNvGraphicFramePr>
+            <a:graphic xmlns:a="http://schemas.openxmlformats.org/drawingml/2006/main">
+              <a:graphicData uri="http://schemas.openxmlformats.org/drawingml/2006/picture">
+                <pic:pic xmlns:pic="http://schemas.openxmlformats.org/drawingml/2006/picture">
+                  <pic:nvPicPr>
+                    <pic:cNvPr id="236876244" name="Picture 1" descr="A black text on a white background&#10;&#10;AI-generated content may be incorrect."/>
+                    <pic:cNvPicPr/>
+                  </pic:nvPicPr>
+                  <pic:blipFill>
+                    <a:blip r:embed="rId10"/>
+                    <a:stretch>
+                      <a:fillRect/>
+                    </a:stretch>
+                  </pic:blipFill>
+                  <pic:spPr>
+                    <a:xfrm>
+                      <a:off x="0" y="0"/>
+                      <a:ext cx="3143689" cy="752580"/>
+                    </a:xfrm>
+                    <a:prstGeom prst="rect">
+                      <a:avLst/>
+                    </a:prstGeom>
+                  </pic:spPr>
+                </pic:pic>
+              </a:graphicData>
+            </a:graphic>
+          </wp:inline>
+        </w:drawing>
+      </w:r>
+    </w:p>
+    <w:p>
+      <w:pPr>
+        <w:pStyle w:val="Comment-Student"/>
+        <w:rPr>
+          <w:lang w:val="es-ES"/>
+        </w:rPr>
+      </w:pPr>
+      <w:r>
+        <w:rPr>
+          <w:lang w:val="es-ES"/>
+        </w:rPr>
+        <w:t xml:space="preserve">Estimado profesor Rafael </w:t>
+      </w:r>
+      <w:proofErr w:type="spellStart"/>
+      <w:r>
+        <w:rPr>
+          <w:lang w:val="es-ES"/>
+        </w:rPr>
+        <w:t>Corchuelo</w:t>
+      </w:r>
+      <w:proofErr w:type="spellEnd"/>
+      <w:r>
+        <w:rPr>
+          <w:lang w:val="es-ES"/>
+        </w:rPr>
+        <w:t>,</w:t>
+      </w:r>
+    </w:p>
+    <w:p>
+      <w:pPr>
+        <w:pStyle w:val="Comment-Student"/>
+        <w:jc w:val="left"/>
+        <w:rPr>
+          <w:lang w:val="es-ES"/>
+        </w:rPr>
+      </w:pPr>
+      <w:r>
+        <w:rPr>
+          <w:lang w:val="es-ES"/>
+        </w:rPr>
+        <w:t>Se ha sol</w:t>
+      </w:r>
+      <w:r>
+        <w:rPr>
+          <w:lang w:val="es-ES"/>
+        </w:rPr>
+        <w:t>ucionado</w:t>
+      </w:r>
+      <w:r>
+        <w:rPr>
+          <w:lang w:val="es-ES"/>
+        </w:rPr>
+        <w:t xml:space="preserve"> el error añadiendo mensajes de error personalizados e internacionalizados a ambos atributos de la entidad </w:t>
+      </w:r>
+      <w:proofErr w:type="spellStart"/>
+      <w:r>
+        <w:rPr>
+          <w:lang w:val="es-ES"/>
+        </w:rPr>
+        <w:t>airport</w:t>
+      </w:r>
+      <w:proofErr w:type="spellEnd"/>
+      <w:r>
+        <w:rPr>
+          <w:lang w:val="es-ES"/>
+        </w:rPr>
+        <w:t>:</w:t>
+      </w:r>
+      <w:r>
+        <w:rPr>
+          <w:lang w:val="es-ES"/>
+        </w:rPr>
+        <w:br/>
+      </w:r>
+      <w:r>
+        <w:rPr>
+          <w:noProof/>
+        </w:rPr>
+        <w:drawing>
+          <wp:inline distT="0" distB="0" distL="0" distR="0" wp14:anchorId="71E35DB9" wp14:editId="303CEDC0">
+            <wp:extent cx="5731510" cy="1129665"/>
+            <wp:effectExtent l="0" t="0" r="2540" b="0"/>
+            <wp:docPr id="2146354005" name="Picture 1" descr="A computer code with text&#10;&#10;AI-generated content may be incorrect."/>
+            <wp:cNvGraphicFramePr>
+              <a:graphicFrameLocks xmlns:a="http://schemas.openxmlformats.org/drawingml/2006/main" noChangeAspect="1"/>
+            </wp:cNvGraphicFramePr>
+            <a:graphic xmlns:a="http://schemas.openxmlformats.org/drawingml/2006/main">
+              <a:graphicData uri="http://schemas.openxmlformats.org/drawingml/2006/picture">
+                <pic:pic xmlns:pic="http://schemas.openxmlformats.org/drawingml/2006/picture">
+                  <pic:nvPicPr>
+                    <pic:cNvPr id="2146354005" name="Picture 1" descr="A computer code with text&#10;&#10;AI-generated content may be incorrect."/>
+                    <pic:cNvPicPr>
+                      <a:picLocks noChangeAspect="1" noChangeArrowheads="1"/>
+                    </pic:cNvPicPr>
+                  </pic:nvPicPr>
+                  <pic:blipFill>
+                    <a:blip r:embed="rId11">
+                      <a:extLst>
+                        <a:ext uri="{28A0092B-C50C-407E-A947-70E740481C1C}">
+                          <a14:useLocalDpi xmlns:a14="http://schemas.microsoft.com/office/drawing/2010/main" val="0"/>
+                        </a:ext>
+                      </a:extLst>
+                    </a:blip>
+                    <a:srcRect/>
+                    <a:stretch>
+                      <a:fillRect/>
+                    </a:stretch>
+                  </pic:blipFill>
+                  <pic:spPr bwMode="auto">
+                    <a:xfrm>
+                      <a:off x="0" y="0"/>
+                      <a:ext cx="5731510" cy="1129665"/>
+                    </a:xfrm>
+                    <a:prstGeom prst="rect">
+                      <a:avLst/>
+                    </a:prstGeom>
+                    <a:noFill/>
+                    <a:ln>
+                      <a:noFill/>
+                    </a:ln>
+                  </pic:spPr>
+                </pic:pic>
+              </a:graphicData>
+            </a:graphic>
+          </wp:inline>
+        </w:drawing>
       </w:r>
     </w:p>
     <w:p>
@@ -2330,22 +3123,41 @@
         <w:t xml:space="preserve"> </w:t>
       </w:r>
       <w:r>
-        <w:t>"^\+?\d{</w:t>
-      </w:r>
+        <w:t>"^\</w:t>
+      </w:r>
+      <w:proofErr w:type="gramStart"/>
+      <w:r>
+        <w:t>+?\d{</w:t>
+      </w:r>
+      <w:proofErr w:type="gramEnd"/>
       <w:r>
         <w:t>6</w:t>
       </w:r>
       <w:r>
-        <w:t>,15}$").</w:t>
+        <w:t>,</w:t>
+      </w:r>
+      <w:proofErr w:type="gramStart"/>
+      <w:r>
+        <w:t>15}$</w:t>
+      </w:r>
+      <w:proofErr w:type="gramEnd"/>
+      <w:r>
+        <w:t>").</w:t>
       </w:r>
     </w:p>
     <w:permStart w:id="568988877" w:edGrp="everyone"/>
     <w:p>
       <w:pPr>
         <w:pStyle w:val="Comment-Grader"/>
+        <w:rPr>
+          <w:lang w:val="es-ES"/>
+        </w:rPr>
       </w:pPr>
       <w:sdt>
         <w:sdtPr>
+          <w:rPr>
+            <w:lang w:val="es-ES"/>
+          </w:rPr>
           <w:tag w:val="Verdict"/>
           <w:id w:val="994993290"/>
           <w:placeholder>
@@ -2356,19 +3168,302 @@
         </w:sdtPr>
         <w:sdtContent>
           <w:r>
+            <w:rPr>
+              <w:lang w:val="es-ES"/>
+            </w:rPr>
             <w:t xml:space="preserve">  </w:t>
           </w:r>
           <w:r>
+            <w:rPr>
+              <w:lang w:val="es-ES"/>
+            </w:rPr>
             <w:t>X</w:t>
           </w:r>
           <w:r>
+            <w:rPr>
+              <w:lang w:val="es-ES"/>
+            </w:rPr>
             <w:t xml:space="preserve">  </w:t>
           </w:r>
         </w:sdtContent>
       </w:sdt>
       <w:permEnd w:id="568988877"/>
       <w:r>
+        <w:rPr>
+          <w:lang w:val="es-ES"/>
+        </w:rPr>
         <w:t xml:space="preserve">   </w:t>
+      </w:r>
+      <w:r>
+        <w:rPr>
+          <w:lang w:val="es-ES"/>
+        </w:rPr>
+        <w:t>Mismo problema de ant</w:t>
+      </w:r>
+      <w:r>
+        <w:rPr>
+          <w:lang w:val="es-ES"/>
+        </w:rPr>
+        <w:t>es:</w:t>
+      </w:r>
+    </w:p>
+    <w:p>
+      <w:pPr>
+        <w:pStyle w:val="Comment-Grader"/>
+        <w:rPr>
+          <w:lang w:val="es-ES"/>
+        </w:rPr>
+      </w:pPr>
+      <w:r>
+        <w:rPr>
+          <w:noProof/>
+          <w:lang w:val="es-ES"/>
+        </w:rPr>
+        <w:lastRenderedPageBreak/>
+        <w:drawing>
+          <wp:inline distT="0" distB="0" distL="0" distR="0" wp14:anchorId="0EA75BA7" wp14:editId="7B66CED9">
+            <wp:extent cx="2810267" cy="809738"/>
+            <wp:effectExtent l="0" t="0" r="9525" b="9525"/>
+            <wp:docPr id="1343637206" name="Picture 1" descr="A black and white text&#10;&#10;AI-generated content may be incorrect."/>
+            <wp:cNvGraphicFramePr>
+              <a:graphicFrameLocks xmlns:a="http://schemas.openxmlformats.org/drawingml/2006/main" noChangeAspect="1"/>
+            </wp:cNvGraphicFramePr>
+            <a:graphic xmlns:a="http://schemas.openxmlformats.org/drawingml/2006/main">
+              <a:graphicData uri="http://schemas.openxmlformats.org/drawingml/2006/picture">
+                <pic:pic xmlns:pic="http://schemas.openxmlformats.org/drawingml/2006/picture">
+                  <pic:nvPicPr>
+                    <pic:cNvPr id="1343637206" name="Picture 1" descr="A black and white text&#10;&#10;AI-generated content may be incorrect."/>
+                    <pic:cNvPicPr/>
+                  </pic:nvPicPr>
+                  <pic:blipFill>
+                    <a:blip r:embed="rId12"/>
+                    <a:stretch>
+                      <a:fillRect/>
+                    </a:stretch>
+                  </pic:blipFill>
+                  <pic:spPr>
+                    <a:xfrm>
+                      <a:off x="0" y="0"/>
+                      <a:ext cx="2810267" cy="809738"/>
+                    </a:xfrm>
+                    <a:prstGeom prst="rect">
+                      <a:avLst/>
+                    </a:prstGeom>
+                  </pic:spPr>
+                </pic:pic>
+              </a:graphicData>
+            </a:graphic>
+          </wp:inline>
+        </w:drawing>
+      </w:r>
+    </w:p>
+    <w:p>
+      <w:pPr>
+        <w:pStyle w:val="Comment-Grader"/>
+        <w:rPr>
+          <w:lang w:val="es-ES"/>
+        </w:rPr>
+      </w:pPr>
+      <w:r>
+        <w:rPr>
+          <w:noProof/>
+          <w:lang w:val="es-ES"/>
+        </w:rPr>
+        <w:drawing>
+          <wp:inline distT="0" distB="0" distL="0" distR="0" wp14:anchorId="51E3CD58" wp14:editId="3C8863C1">
+            <wp:extent cx="3000794" cy="962159"/>
+            <wp:effectExtent l="0" t="0" r="9525" b="9525"/>
+            <wp:docPr id="353812733" name="Picture 1" descr="A black text on a white background&#10;&#10;AI-generated content may be incorrect."/>
+            <wp:cNvGraphicFramePr>
+              <a:graphicFrameLocks xmlns:a="http://schemas.openxmlformats.org/drawingml/2006/main" noChangeAspect="1"/>
+            </wp:cNvGraphicFramePr>
+            <a:graphic xmlns:a="http://schemas.openxmlformats.org/drawingml/2006/main">
+              <a:graphicData uri="http://schemas.openxmlformats.org/drawingml/2006/picture">
+                <pic:pic xmlns:pic="http://schemas.openxmlformats.org/drawingml/2006/picture">
+                  <pic:nvPicPr>
+                    <pic:cNvPr id="353812733" name="Picture 1" descr="A black text on a white background&#10;&#10;AI-generated content may be incorrect."/>
+                    <pic:cNvPicPr/>
+                  </pic:nvPicPr>
+                  <pic:blipFill>
+                    <a:blip r:embed="rId13"/>
+                    <a:stretch>
+                      <a:fillRect/>
+                    </a:stretch>
+                  </pic:blipFill>
+                  <pic:spPr>
+                    <a:xfrm>
+                      <a:off x="0" y="0"/>
+                      <a:ext cx="3000794" cy="962159"/>
+                    </a:xfrm>
+                    <a:prstGeom prst="rect">
+                      <a:avLst/>
+                    </a:prstGeom>
+                  </pic:spPr>
+                </pic:pic>
+              </a:graphicData>
+            </a:graphic>
+          </wp:inline>
+        </w:drawing>
+      </w:r>
+    </w:p>
+    <w:p>
+      <w:pPr>
+        <w:pStyle w:val="Comment-Student"/>
+        <w:rPr>
+          <w:lang w:val="es-ES"/>
+        </w:rPr>
+      </w:pPr>
+      <w:r>
+        <w:rPr>
+          <w:lang w:val="es-ES"/>
+        </w:rPr>
+        <w:t xml:space="preserve">Estimado profesor Rafael </w:t>
+      </w:r>
+      <w:proofErr w:type="spellStart"/>
+      <w:r>
+        <w:rPr>
+          <w:lang w:val="es-ES"/>
+        </w:rPr>
+        <w:t>Corchuelo</w:t>
+      </w:r>
+      <w:proofErr w:type="spellEnd"/>
+      <w:r>
+        <w:rPr>
+          <w:lang w:val="es-ES"/>
+        </w:rPr>
+        <w:t>.</w:t>
+      </w:r>
+    </w:p>
+    <w:p>
+      <w:pPr>
+        <w:pStyle w:val="Comment-Student"/>
+        <w:rPr>
+          <w:lang w:val="es-ES"/>
+        </w:rPr>
+      </w:pPr>
+    </w:p>
+    <w:p>
+      <w:pPr>
+        <w:pStyle w:val="Comment-Student"/>
+        <w:rPr>
+          <w:lang w:val="es-ES"/>
+        </w:rPr>
+      </w:pPr>
+      <w:r>
+        <w:rPr>
+          <w:lang w:val="es-ES"/>
+        </w:rPr>
+        <w:t>El error ha sido solucionado añadiendo un mensaje de validación personalizad</w:t>
+      </w:r>
+      <w:r>
+        <w:rPr>
+          <w:lang w:val="es-ES"/>
+        </w:rPr>
+        <w:t>o</w:t>
+      </w:r>
+      <w:r>
+        <w:rPr>
+          <w:lang w:val="es-ES"/>
+        </w:rPr>
+        <w:t xml:space="preserve"> como parámetro adicional a la etiqueta @ValidString de los respectivos atributos: </w:t>
+      </w:r>
+    </w:p>
+    <w:p>
+      <w:pPr>
+        <w:pStyle w:val="Comment-Student"/>
+        <w:rPr>
+          <w:lang w:val="es-ES"/>
+        </w:rPr>
+      </w:pPr>
+      <w:r>
+        <w:rPr>
+          <w:noProof/>
+          <w:lang w:val="es-ES"/>
+        </w:rPr>
+        <w:drawing>
+          <wp:inline distT="0" distB="0" distL="0" distR="0" wp14:anchorId="06480191" wp14:editId="2A7A53F0">
+            <wp:extent cx="5731510" cy="618490"/>
+            <wp:effectExtent l="0" t="0" r="2540" b="0"/>
+            <wp:docPr id="1646382607" name="Imagen 1"/>
+            <wp:cNvGraphicFramePr>
+              <a:graphicFrameLocks xmlns:a="http://schemas.openxmlformats.org/drawingml/2006/main" noChangeAspect="1"/>
+            </wp:cNvGraphicFramePr>
+            <a:graphic xmlns:a="http://schemas.openxmlformats.org/drawingml/2006/main">
+              <a:graphicData uri="http://schemas.openxmlformats.org/drawingml/2006/picture">
+                <pic:pic xmlns:pic="http://schemas.openxmlformats.org/drawingml/2006/picture">
+                  <pic:nvPicPr>
+                    <pic:cNvPr id="1646382607" name=""/>
+                    <pic:cNvPicPr/>
+                  </pic:nvPicPr>
+                  <pic:blipFill>
+                    <a:blip r:embed="rId14"/>
+                    <a:stretch>
+                      <a:fillRect/>
+                    </a:stretch>
+                  </pic:blipFill>
+                  <pic:spPr>
+                    <a:xfrm>
+                      <a:off x="0" y="0"/>
+                      <a:ext cx="5731510" cy="618490"/>
+                    </a:xfrm>
+                    <a:prstGeom prst="rect">
+                      <a:avLst/>
+                    </a:prstGeom>
+                  </pic:spPr>
+                </pic:pic>
+              </a:graphicData>
+            </a:graphic>
+          </wp:inline>
+        </w:drawing>
+      </w:r>
+    </w:p>
+    <w:p>
+      <w:pPr>
+        <w:pStyle w:val="Comment-Student"/>
+        <w:rPr>
+          <w:lang w:val="es-ES"/>
+        </w:rPr>
+      </w:pPr>
+      <w:r>
+        <w:rPr>
+          <w:noProof/>
+          <w:lang w:val="es-ES"/>
+        </w:rPr>
+        <w:drawing>
+          <wp:inline distT="0" distB="0" distL="0" distR="0" wp14:anchorId="3B4B2917" wp14:editId="78AF071F">
+            <wp:extent cx="5731510" cy="747395"/>
+            <wp:effectExtent l="0" t="0" r="2540" b="0"/>
+            <wp:docPr id="229598744" name="Imagen 1"/>
+            <wp:cNvGraphicFramePr>
+              <a:graphicFrameLocks xmlns:a="http://schemas.openxmlformats.org/drawingml/2006/main" noChangeAspect="1"/>
+            </wp:cNvGraphicFramePr>
+            <a:graphic xmlns:a="http://schemas.openxmlformats.org/drawingml/2006/main">
+              <a:graphicData uri="http://schemas.openxmlformats.org/drawingml/2006/picture">
+                <pic:pic xmlns:pic="http://schemas.openxmlformats.org/drawingml/2006/picture">
+                  <pic:nvPicPr>
+                    <pic:cNvPr id="229598744" name=""/>
+                    <pic:cNvPicPr/>
+                  </pic:nvPicPr>
+                  <pic:blipFill>
+                    <a:blip r:embed="rId15"/>
+                    <a:stretch>
+                      <a:fillRect/>
+                    </a:stretch>
+                  </pic:blipFill>
+                  <pic:spPr>
+                    <a:xfrm>
+                      <a:off x="0" y="0"/>
+                      <a:ext cx="5731510" cy="747395"/>
+                    </a:xfrm>
+                    <a:prstGeom prst="rect">
+                      <a:avLst/>
+                    </a:prstGeom>
+                  </pic:spPr>
+                </pic:pic>
+              </a:graphicData>
+            </a:graphic>
+          </wp:inline>
+        </w:drawing>
       </w:r>
     </w:p>
     <w:p>
@@ -2757,9 +3852,15 @@
     <w:p>
       <w:pPr>
         <w:pStyle w:val="Comment-Grader"/>
+        <w:rPr>
+          <w:lang w:val="es-ES"/>
+        </w:rPr>
       </w:pPr>
       <w:sdt>
         <w:sdtPr>
+          <w:rPr>
+            <w:lang w:val="es-ES"/>
+          </w:rPr>
           <w:tag w:val="Verdict"/>
           <w:id w:val="-2141259501"/>
           <w:placeholder>
@@ -2770,19 +3871,184 @@
         </w:sdtPr>
         <w:sdtContent>
           <w:r>
+            <w:rPr>
+              <w:lang w:val="es-ES"/>
+            </w:rPr>
             <w:t xml:space="preserve">  </w:t>
           </w:r>
           <w:r>
+            <w:rPr>
+              <w:lang w:val="es-ES"/>
+            </w:rPr>
             <w:t>X</w:t>
           </w:r>
           <w:r>
+            <w:rPr>
+              <w:lang w:val="es-ES"/>
+            </w:rPr>
             <w:t xml:space="preserve">  </w:t>
           </w:r>
         </w:sdtContent>
       </w:sdt>
       <w:permEnd w:id="2084199269"/>
       <w:r>
+        <w:rPr>
+          <w:lang w:val="es-ES"/>
+        </w:rPr>
         <w:t xml:space="preserve">   </w:t>
+      </w:r>
+      <w:r>
+        <w:rPr>
+          <w:lang w:val="es-ES"/>
+        </w:rPr>
+        <w:t>Ojo al mensaje d</w:t>
+      </w:r>
+      <w:r>
+        <w:rPr>
+          <w:lang w:val="es-ES"/>
+        </w:rPr>
+        <w:t>e error no personalizado:</w:t>
+      </w:r>
+    </w:p>
+    <w:p>
+      <w:pPr>
+        <w:pStyle w:val="Comment-Grader"/>
+        <w:rPr>
+          <w:lang w:val="es-ES"/>
+        </w:rPr>
+      </w:pPr>
+      <w:r>
+        <w:rPr>
+          <w:noProof/>
+          <w:lang w:val="es-ES"/>
+        </w:rPr>
+        <w:lastRenderedPageBreak/>
+        <w:drawing>
+          <wp:inline distT="0" distB="0" distL="0" distR="0" wp14:anchorId="3213477C" wp14:editId="21D2754D">
+            <wp:extent cx="3524742" cy="857370"/>
+            <wp:effectExtent l="0" t="0" r="0" b="0"/>
+            <wp:docPr id="801064432" name="Picture 1" descr="A white background with black text&#10;&#10;AI-generated content may be incorrect."/>
+            <wp:cNvGraphicFramePr>
+              <a:graphicFrameLocks xmlns:a="http://schemas.openxmlformats.org/drawingml/2006/main" noChangeAspect="1"/>
+            </wp:cNvGraphicFramePr>
+            <a:graphic xmlns:a="http://schemas.openxmlformats.org/drawingml/2006/main">
+              <a:graphicData uri="http://schemas.openxmlformats.org/drawingml/2006/picture">
+                <pic:pic xmlns:pic="http://schemas.openxmlformats.org/drawingml/2006/picture">
+                  <pic:nvPicPr>
+                    <pic:cNvPr id="801064432" name="Picture 1" descr="A white background with black text&#10;&#10;AI-generated content may be incorrect."/>
+                    <pic:cNvPicPr/>
+                  </pic:nvPicPr>
+                  <pic:blipFill>
+                    <a:blip r:embed="rId16"/>
+                    <a:stretch>
+                      <a:fillRect/>
+                    </a:stretch>
+                  </pic:blipFill>
+                  <pic:spPr>
+                    <a:xfrm>
+                      <a:off x="0" y="0"/>
+                      <a:ext cx="3524742" cy="857370"/>
+                    </a:xfrm>
+                    <a:prstGeom prst="rect">
+                      <a:avLst/>
+                    </a:prstGeom>
+                  </pic:spPr>
+                </pic:pic>
+              </a:graphicData>
+            </a:graphic>
+          </wp:inline>
+        </w:drawing>
+      </w:r>
+    </w:p>
+    <w:p>
+      <w:pPr>
+        <w:pStyle w:val="Comment-Student"/>
+        <w:rPr>
+          <w:lang w:val="es-ES"/>
+        </w:rPr>
+      </w:pPr>
+      <w:r>
+        <w:rPr>
+          <w:lang w:val="es-ES"/>
+        </w:rPr>
+        <w:t xml:space="preserve">Estimado profesor Rafael </w:t>
+      </w:r>
+      <w:proofErr w:type="spellStart"/>
+      <w:r>
+        <w:rPr>
+          <w:lang w:val="es-ES"/>
+        </w:rPr>
+        <w:t>Corchuelo</w:t>
+      </w:r>
+      <w:proofErr w:type="spellEnd"/>
+      <w:r>
+        <w:rPr>
+          <w:lang w:val="es-ES"/>
+        </w:rPr>
+        <w:t>,</w:t>
+      </w:r>
+    </w:p>
+    <w:p>
+      <w:pPr>
+        <w:pStyle w:val="Comment-Student"/>
+        <w:rPr>
+          <w:lang w:val="es-ES"/>
+        </w:rPr>
+      </w:pPr>
+      <w:r>
+        <w:rPr>
+          <w:lang w:val="es-ES"/>
+        </w:rPr>
+        <w:t>Se ha corregido poniendo un mensaje de error personalizado en el parámetro @ValidString:</w:t>
+      </w:r>
+    </w:p>
+    <w:p>
+      <w:pPr>
+        <w:pStyle w:val="Comment-Student"/>
+        <w:rPr>
+          <w:lang w:val="es-ES"/>
+        </w:rPr>
+      </w:pPr>
+      <w:r>
+        <w:rPr>
+          <w:noProof/>
+          <w:lang w:val="es-ES"/>
+        </w:rPr>
+        <w:drawing>
+          <wp:inline distT="0" distB="0" distL="0" distR="0" wp14:anchorId="582BB555" wp14:editId="7E068E36">
+            <wp:extent cx="5731510" cy="553720"/>
+            <wp:effectExtent l="0" t="0" r="2540" b="0"/>
+            <wp:docPr id="133926104" name="Imagen 1"/>
+            <wp:cNvGraphicFramePr>
+              <a:graphicFrameLocks xmlns:a="http://schemas.openxmlformats.org/drawingml/2006/main" noChangeAspect="1"/>
+            </wp:cNvGraphicFramePr>
+            <a:graphic xmlns:a="http://schemas.openxmlformats.org/drawingml/2006/main">
+              <a:graphicData uri="http://schemas.openxmlformats.org/drawingml/2006/picture">
+                <pic:pic xmlns:pic="http://schemas.openxmlformats.org/drawingml/2006/picture">
+                  <pic:nvPicPr>
+                    <pic:cNvPr id="133926104" name=""/>
+                    <pic:cNvPicPr/>
+                  </pic:nvPicPr>
+                  <pic:blipFill>
+                    <a:blip r:embed="rId17"/>
+                    <a:stretch>
+                      <a:fillRect/>
+                    </a:stretch>
+                  </pic:blipFill>
+                  <pic:spPr>
+                    <a:xfrm>
+                      <a:off x="0" y="0"/>
+                      <a:ext cx="5731510" cy="553720"/>
+                    </a:xfrm>
+                    <a:prstGeom prst="rect">
+                      <a:avLst/>
+                    </a:prstGeom>
+                  </pic:spPr>
+                </pic:pic>
+              </a:graphicData>
+            </a:graphic>
+          </wp:inline>
+        </w:drawing>
       </w:r>
     </w:p>
     <w:p>
@@ -2830,11 +4096,7 @@
         <w:t xml:space="preserve">.  </w:t>
       </w:r>
       <w:r>
-        <w:t xml:space="preserve">The system must </w:t>
-      </w:r>
-      <w:r>
-        <w:lastRenderedPageBreak/>
-        <w:t xml:space="preserve">store the following data: a </w:t>
+        <w:t xml:space="preserve">The system must store the following data: a </w:t>
       </w:r>
       <w:r>
         <w:rPr>
@@ -3212,9 +4474,15 @@
     <w:p>
       <w:pPr>
         <w:pStyle w:val="Comment-Grader"/>
+        <w:rPr>
+          <w:lang w:val="es-ES"/>
+        </w:rPr>
       </w:pPr>
       <w:sdt>
         <w:sdtPr>
+          <w:rPr>
+            <w:lang w:val="es-ES"/>
+          </w:rPr>
           <w:tag w:val="Verdict"/>
           <w:id w:val="1251388185"/>
           <w:placeholder>
@@ -3225,19 +4493,114 @@
         </w:sdtPr>
         <w:sdtContent>
           <w:r>
+            <w:rPr>
+              <w:lang w:val="es-ES"/>
+            </w:rPr>
             <w:t xml:space="preserve">  </w:t>
           </w:r>
           <w:r>
+            <w:rPr>
+              <w:lang w:val="es-ES"/>
+            </w:rPr>
             <w:t>X</w:t>
           </w:r>
           <w:r>
+            <w:rPr>
+              <w:lang w:val="es-ES"/>
+            </w:rPr>
             <w:t xml:space="preserve">  </w:t>
           </w:r>
         </w:sdtContent>
       </w:sdt>
       <w:permEnd w:id="1506941238"/>
       <w:r>
+        <w:rPr>
+          <w:lang w:val="es-ES"/>
+        </w:rPr>
         <w:t xml:space="preserve">    </w:t>
+      </w:r>
+      <w:r>
+        <w:rPr>
+          <w:lang w:val="es-ES"/>
+        </w:rPr>
+        <w:t>Mismo problema que en e</w:t>
+      </w:r>
+      <w:r>
+        <w:rPr>
+          <w:lang w:val="es-ES"/>
+        </w:rPr>
+        <w:t>ntrega anterior.</w:t>
+      </w:r>
+    </w:p>
+    <w:p>
+      <w:pPr>
+        <w:pStyle w:val="Comment-Student"/>
+        <w:rPr>
+          <w:lang w:val="es-ES"/>
+        </w:rPr>
+      </w:pPr>
+      <w:r>
+        <w:rPr>
+          <w:lang w:val="es-ES"/>
+        </w:rPr>
+        <w:lastRenderedPageBreak/>
+        <w:t xml:space="preserve">Estimado profesor Rafael </w:t>
+      </w:r>
+      <w:proofErr w:type="spellStart"/>
+      <w:r>
+        <w:rPr>
+          <w:lang w:val="es-ES"/>
+        </w:rPr>
+        <w:t>Corchuelo</w:t>
+      </w:r>
+      <w:proofErr w:type="spellEnd"/>
+      <w:r>
+        <w:rPr>
+          <w:lang w:val="es-ES"/>
+        </w:rPr>
+        <w:t>,</w:t>
+      </w:r>
+    </w:p>
+    <w:p>
+      <w:pPr>
+        <w:pStyle w:val="Comment-Student"/>
+        <w:rPr>
+          <w:lang w:val="es-ES"/>
+        </w:rPr>
+      </w:pPr>
+      <w:r>
+        <w:rPr>
+          <w:lang w:val="es-ES"/>
+        </w:rPr>
+        <w:t xml:space="preserve">El enlace proporcionado al </w:t>
+      </w:r>
+      <w:proofErr w:type="spellStart"/>
+      <w:r>
+        <w:rPr>
+          <w:lang w:val="es-ES"/>
+        </w:rPr>
+        <w:t>dashboard</w:t>
+      </w:r>
+      <w:proofErr w:type="spellEnd"/>
+      <w:r>
+        <w:rPr>
+          <w:lang w:val="es-ES"/>
+        </w:rPr>
+        <w:t xml:space="preserve"> era correcto, pero éste estaba en privado. Se ha cambiado la privacidad del </w:t>
+      </w:r>
+      <w:proofErr w:type="spellStart"/>
+      <w:r>
+        <w:rPr>
+          <w:lang w:val="es-ES"/>
+        </w:rPr>
+        <w:t>dashboard</w:t>
+      </w:r>
+      <w:proofErr w:type="spellEnd"/>
+      <w:r>
+        <w:rPr>
+          <w:lang w:val="es-ES"/>
+        </w:rPr>
+        <w:t xml:space="preserve"> a pública.</w:t>
       </w:r>
     </w:p>
     <w:p>
@@ -3248,11 +4611,13 @@
         </w:tabs>
         <w:rPr>
           <w:rFonts w:cstheme="majorHAnsi"/>
-        </w:rPr>
-      </w:pPr>
-      <w:r>
-        <w:rPr>
-          <w:rFonts w:cstheme="majorHAnsi"/>
+          <w:lang w:val="es-ES"/>
+        </w:rPr>
+      </w:pPr>
+      <w:r>
+        <w:rPr>
+          <w:rFonts w:cstheme="majorHAnsi"/>
+          <w:lang w:val="es-ES"/>
         </w:rPr>
         <w:lastRenderedPageBreak/>
         <w:t>MANDATORY</w:t>
@@ -3260,21 +4625,58 @@
       <w:r>
         <w:rPr>
           <w:rFonts w:cstheme="majorHAnsi"/>
+          <w:lang w:val="es-ES"/>
         </w:rPr>
         <w:t xml:space="preserve"> </w:t>
       </w:r>
       <w:r>
         <w:rPr>
           <w:rFonts w:cstheme="majorHAnsi"/>
+          <w:lang w:val="es-ES"/>
         </w:rPr>
         <w:br/>
       </w:r>
-      <w:r>
-        <w:rPr>
-          <w:rFonts w:cstheme="majorHAnsi"/>
-        </w:rPr>
-        <w:t>Deliverable D03: implementing features</w:t>
-      </w:r>
+      <w:proofErr w:type="spellStart"/>
+      <w:r>
+        <w:rPr>
+          <w:rFonts w:cstheme="majorHAnsi"/>
+          <w:lang w:val="es-ES"/>
+        </w:rPr>
+        <w:t>Deliverable</w:t>
+      </w:r>
+      <w:proofErr w:type="spellEnd"/>
+      <w:r>
+        <w:rPr>
+          <w:rFonts w:cstheme="majorHAnsi"/>
+          <w:lang w:val="es-ES"/>
+        </w:rPr>
+        <w:t xml:space="preserve"> D03: </w:t>
+      </w:r>
+      <w:proofErr w:type="spellStart"/>
+      <w:r>
+        <w:rPr>
+          <w:rFonts w:cstheme="majorHAnsi"/>
+          <w:lang w:val="es-ES"/>
+        </w:rPr>
+        <w:t>implementing</w:t>
+      </w:r>
+      <w:proofErr w:type="spellEnd"/>
+      <w:r>
+        <w:rPr>
+          <w:rFonts w:cstheme="majorHAnsi"/>
+          <w:lang w:val="es-ES"/>
+        </w:rPr>
+        <w:t xml:space="preserve"> </w:t>
+      </w:r>
+      <w:proofErr w:type="spellStart"/>
+      <w:r>
+        <w:rPr>
+          <w:rFonts w:cstheme="majorHAnsi"/>
+          <w:lang w:val="es-ES"/>
+        </w:rPr>
+        <w:t>features</w:t>
+      </w:r>
+      <w:proofErr w:type="spellEnd"/>
     </w:p>
     <w:p>
       <w:pPr>
@@ -3405,6 +4807,14 @@
     </w:p>
     <w:p>
       <w:pPr>
+        <w:pStyle w:val="Comment-Grader"/>
+        <w:rPr>
+          <w:lang w:val="es-ES"/>
+        </w:rPr>
+      </w:pPr>
+    </w:p>
+    <w:p>
+      <w:pPr>
         <w:pStyle w:val="Requirement-Header"/>
       </w:pPr>
       <w:r>
@@ -3469,9 +4879,15 @@
     <w:p>
       <w:pPr>
         <w:pStyle w:val="Comment-Grader"/>
+        <w:rPr>
+          <w:lang w:val="es-ES"/>
+        </w:rPr>
       </w:pPr>
       <w:sdt>
         <w:sdtPr>
+          <w:rPr>
+            <w:lang w:val="es-ES"/>
+          </w:rPr>
           <w:tag w:val="Verdict"/>
           <w:id w:val="-1119838945"/>
           <w:placeholder>
@@ -3482,19 +4898,207 @@
         </w:sdtPr>
         <w:sdtContent>
           <w:r>
+            <w:rPr>
+              <w:lang w:val="es-ES"/>
+            </w:rPr>
             <w:t xml:space="preserve">  </w:t>
           </w:r>
           <w:r>
+            <w:rPr>
+              <w:lang w:val="es-ES"/>
+            </w:rPr>
             <w:t>X</w:t>
           </w:r>
           <w:r>
+            <w:rPr>
+              <w:lang w:val="es-ES"/>
+            </w:rPr>
             <w:t xml:space="preserve">  </w:t>
           </w:r>
         </w:sdtContent>
       </w:sdt>
       <w:permEnd w:id="793719138"/>
       <w:r>
+        <w:rPr>
+          <w:lang w:val="es-ES"/>
+        </w:rPr>
         <w:t xml:space="preserve">   </w:t>
+      </w:r>
+      <w:r>
+        <w:rPr>
+          <w:lang w:val="es-ES"/>
+        </w:rPr>
+        <w:t>OJO: se trata al cl</w:t>
+      </w:r>
+      <w:r>
+        <w:rPr>
+          <w:lang w:val="es-ES"/>
+        </w:rPr>
+        <w:t>iente de tú.</w:t>
+      </w:r>
+    </w:p>
+    <w:p>
+      <w:pPr>
+        <w:pStyle w:val="Comment-Grader"/>
+      </w:pPr>
+      <w:r>
+        <w:rPr>
+          <w:noProof/>
+          <w:lang w:val="es-ES"/>
+        </w:rPr>
+        <w:drawing>
+          <wp:inline distT="0" distB="0" distL="0" distR="0" wp14:anchorId="4FD67A62" wp14:editId="7221E6AD">
+            <wp:extent cx="3248478" cy="1381318"/>
+            <wp:effectExtent l="0" t="0" r="0" b="9525"/>
+            <wp:docPr id="1378661673" name="Picture 1" descr="A screenshot of a computer&#10;&#10;AI-generated content may be incorrect."/>
+            <wp:cNvGraphicFramePr>
+              <a:graphicFrameLocks xmlns:a="http://schemas.openxmlformats.org/drawingml/2006/main" noChangeAspect="1"/>
+            </wp:cNvGraphicFramePr>
+            <a:graphic xmlns:a="http://schemas.openxmlformats.org/drawingml/2006/main">
+              <a:graphicData uri="http://schemas.openxmlformats.org/drawingml/2006/picture">
+                <pic:pic xmlns:pic="http://schemas.openxmlformats.org/drawingml/2006/picture">
+                  <pic:nvPicPr>
+                    <pic:cNvPr id="1378661673" name="Picture 1" descr="A screenshot of a computer&#10;&#10;AI-generated content may be incorrect."/>
+                    <pic:cNvPicPr/>
+                  </pic:nvPicPr>
+                  <pic:blipFill>
+                    <a:blip r:embed="rId18"/>
+                    <a:stretch>
+                      <a:fillRect/>
+                    </a:stretch>
+                  </pic:blipFill>
+                  <pic:spPr>
+                    <a:xfrm>
+                      <a:off x="0" y="0"/>
+                      <a:ext cx="3248478" cy="1381318"/>
+                    </a:xfrm>
+                    <a:prstGeom prst="rect">
+                      <a:avLst/>
+                    </a:prstGeom>
+                  </pic:spPr>
+                </pic:pic>
+              </a:graphicData>
+            </a:graphic>
+          </wp:inline>
+        </w:drawing>
+      </w:r>
+    </w:p>
+    <w:p>
+      <w:pPr>
+        <w:pStyle w:val="Comment-Student"/>
+        <w:rPr>
+          <w:lang w:val="es-ES"/>
+        </w:rPr>
+      </w:pPr>
+      <w:r>
+        <w:rPr>
+          <w:lang w:val="es-ES"/>
+        </w:rPr>
+        <w:t xml:space="preserve">Estimado profesor Rafael </w:t>
+      </w:r>
+      <w:proofErr w:type="spellStart"/>
+      <w:r>
+        <w:rPr>
+          <w:lang w:val="es-ES"/>
+        </w:rPr>
+        <w:t>Corchuelo</w:t>
+      </w:r>
+      <w:proofErr w:type="spellEnd"/>
+      <w:r>
+        <w:rPr>
+          <w:lang w:val="es-ES"/>
+        </w:rPr>
+        <w:t>,</w:t>
+      </w:r>
+    </w:p>
+    <w:p>
+      <w:pPr>
+        <w:pStyle w:val="Comment-Student"/>
+        <w:rPr>
+          <w:u w:val="single"/>
+          <w:lang w:val="es-ES"/>
+        </w:rPr>
+      </w:pPr>
+      <w:r>
+        <w:rPr>
+          <w:lang w:val="es-ES"/>
+        </w:rPr>
+        <w:t>El error ha sido solucionado cambiando el mensaje de validación correspondiente en el fichero validation-</w:t>
+      </w:r>
+      <w:proofErr w:type="gramStart"/>
+      <w:r>
+        <w:rPr>
+          <w:lang w:val="es-ES"/>
+        </w:rPr>
+        <w:t>es.i</w:t>
+      </w:r>
+      <w:proofErr w:type="gramEnd"/>
+      <w:r>
+        <w:rPr>
+          <w:lang w:val="es-ES"/>
+        </w:rPr>
+        <w:t xml:space="preserve">18n para tratar al cliente de </w:t>
+      </w:r>
+      <w:r>
+        <w:rPr>
+          <w:lang w:val="es-ES"/>
+        </w:rPr>
+        <w:t>usted</w:t>
+      </w:r>
+      <w:r>
+        <w:rPr>
+          <w:lang w:val="es-ES"/>
+        </w:rPr>
+        <w:t>.</w:t>
+      </w:r>
+    </w:p>
+    <w:p>
+      <w:pPr>
+        <w:pStyle w:val="Comment-Student"/>
+        <w:rPr>
+          <w:u w:val="single"/>
+          <w:lang w:val="es-ES"/>
+        </w:rPr>
+      </w:pPr>
+      <w:r>
+        <w:rPr>
+          <w:lang w:val="es-ES"/>
+        </w:rPr>
+        <w:drawing>
+          <wp:inline distT="0" distB="0" distL="0" distR="0" wp14:anchorId="5811B569" wp14:editId="3A695C14">
+            <wp:extent cx="4580017" cy="121931"/>
+            <wp:effectExtent l="0" t="0" r="0" b="0"/>
+            <wp:docPr id="306929095" name="Imagen 1"/>
+            <wp:cNvGraphicFramePr>
+              <a:graphicFrameLocks xmlns:a="http://schemas.openxmlformats.org/drawingml/2006/main" noChangeAspect="1"/>
+            </wp:cNvGraphicFramePr>
+            <a:graphic xmlns:a="http://schemas.openxmlformats.org/drawingml/2006/main">
+              <a:graphicData uri="http://schemas.openxmlformats.org/drawingml/2006/picture">
+                <pic:pic xmlns:pic="http://schemas.openxmlformats.org/drawingml/2006/picture">
+                  <pic:nvPicPr>
+                    <pic:cNvPr id="306929095" name=""/>
+                    <pic:cNvPicPr/>
+                  </pic:nvPicPr>
+                  <pic:blipFill>
+                    <a:blip r:embed="rId19"/>
+                    <a:stretch>
+                      <a:fillRect/>
+                    </a:stretch>
+                  </pic:blipFill>
+                  <pic:spPr>
+                    <a:xfrm>
+                      <a:off x="0" y="0"/>
+                      <a:ext cx="4580017" cy="121931"/>
+                    </a:xfrm>
+                    <a:prstGeom prst="rect">
+                      <a:avLst/>
+                    </a:prstGeom>
+                  </pic:spPr>
+                </pic:pic>
+              </a:graphicData>
+            </a:graphic>
+          </wp:inline>
+        </w:drawing>
       </w:r>
     </w:p>
     <w:p>
@@ -3560,9 +5164,15 @@
     <w:p>
       <w:pPr>
         <w:pStyle w:val="Comment-Grader"/>
+        <w:rPr>
+          <w:lang w:val="es-ES"/>
+        </w:rPr>
       </w:pPr>
       <w:sdt>
         <w:sdtPr>
+          <w:rPr>
+            <w:lang w:val="es-ES"/>
+          </w:rPr>
           <w:tag w:val="Verdict"/>
           <w:id w:val="1925684698"/>
           <w:placeholder>
@@ -3573,19 +5183,483 @@
         </w:sdtPr>
         <w:sdtContent>
           <w:r>
+            <w:rPr>
+              <w:lang w:val="es-ES"/>
+            </w:rPr>
             <w:t xml:space="preserve">  </w:t>
           </w:r>
           <w:r>
+            <w:rPr>
+              <w:lang w:val="es-ES"/>
+            </w:rPr>
             <w:t>X</w:t>
           </w:r>
           <w:r>
+            <w:rPr>
+              <w:lang w:val="es-ES"/>
+            </w:rPr>
             <w:t xml:space="preserve">  </w:t>
           </w:r>
         </w:sdtContent>
       </w:sdt>
       <w:permEnd w:id="1433148399"/>
       <w:r>
+        <w:rPr>
+          <w:lang w:val="es-ES"/>
+        </w:rPr>
         <w:t xml:space="preserve">   </w:t>
+      </w:r>
+      <w:r>
+        <w:rPr>
+          <w:lang w:val="es-ES"/>
+        </w:rPr>
+        <w:t>Busco en la B</w:t>
+      </w:r>
+      <w:r>
+        <w:rPr>
+          <w:lang w:val="es-ES"/>
+        </w:rPr>
+        <w:t>D cualquier avión y tomo su número de registro:</w:t>
+      </w:r>
+    </w:p>
+    <w:p>
+      <w:pPr>
+        <w:pStyle w:val="Comment-Grader"/>
+        <w:rPr>
+          <w:lang w:val="es-ES"/>
+        </w:rPr>
+      </w:pPr>
+      <w:r>
+        <w:rPr>
+          <w:noProof/>
+          <w:lang w:val="es-ES"/>
+        </w:rPr>
+        <w:lastRenderedPageBreak/>
+        <w:drawing>
+          <wp:inline distT="0" distB="0" distL="0" distR="0" wp14:anchorId="48542700" wp14:editId="45403DDC">
+            <wp:extent cx="5731510" cy="313690"/>
+            <wp:effectExtent l="0" t="0" r="2540" b="0"/>
+            <wp:docPr id="1685985436" name="Picture 1"/>
+            <wp:cNvGraphicFramePr>
+              <a:graphicFrameLocks xmlns:a="http://schemas.openxmlformats.org/drawingml/2006/main" noChangeAspect="1"/>
+            </wp:cNvGraphicFramePr>
+            <a:graphic xmlns:a="http://schemas.openxmlformats.org/drawingml/2006/main">
+              <a:graphicData uri="http://schemas.openxmlformats.org/drawingml/2006/picture">
+                <pic:pic xmlns:pic="http://schemas.openxmlformats.org/drawingml/2006/picture">
+                  <pic:nvPicPr>
+                    <pic:cNvPr id="1685985436" name=""/>
+                    <pic:cNvPicPr/>
+                  </pic:nvPicPr>
+                  <pic:blipFill>
+                    <a:blip r:embed="rId20"/>
+                    <a:stretch>
+                      <a:fillRect/>
+                    </a:stretch>
+                  </pic:blipFill>
+                  <pic:spPr>
+                    <a:xfrm>
+                      <a:off x="0" y="0"/>
+                      <a:ext cx="5731510" cy="313690"/>
+                    </a:xfrm>
+                    <a:prstGeom prst="rect">
+                      <a:avLst/>
+                    </a:prstGeom>
+                  </pic:spPr>
+                </pic:pic>
+              </a:graphicData>
+            </a:graphic>
+          </wp:inline>
+        </w:drawing>
+      </w:r>
+    </w:p>
+    <w:p>
+      <w:pPr>
+        <w:pStyle w:val="Comment-Grader"/>
+        <w:rPr>
+          <w:lang w:val="es-ES"/>
+        </w:rPr>
+      </w:pPr>
+      <w:r>
+        <w:rPr>
+          <w:lang w:val="es-ES"/>
+        </w:rPr>
+        <w:t>Introduzco dicho número en el formulario para crear un avión y al enviarlo obtengo lo siguiente.  Nótese que no se está reportando el error de que está duplicado:</w:t>
+      </w:r>
+    </w:p>
+    <w:p>
+      <w:pPr>
+        <w:pStyle w:val="Comment-Grader"/>
+        <w:rPr>
+          <w:lang w:val="es-ES"/>
+        </w:rPr>
+      </w:pPr>
+      <w:r>
+        <w:rPr>
+          <w:noProof/>
+          <w:lang w:val="es-ES"/>
+        </w:rPr>
+        <w:drawing>
+          <wp:inline distT="0" distB="0" distL="0" distR="0" wp14:anchorId="1414E69E" wp14:editId="02AFB9C1">
+            <wp:extent cx="5731510" cy="4023360"/>
+            <wp:effectExtent l="0" t="0" r="2540" b="0"/>
+            <wp:docPr id="638261437" name="Picture 1" descr="A white sheet with black text&#10;&#10;AI-generated content may be incorrect."/>
+            <wp:cNvGraphicFramePr>
+              <a:graphicFrameLocks xmlns:a="http://schemas.openxmlformats.org/drawingml/2006/main" noChangeAspect="1"/>
+            </wp:cNvGraphicFramePr>
+            <a:graphic xmlns:a="http://schemas.openxmlformats.org/drawingml/2006/main">
+              <a:graphicData uri="http://schemas.openxmlformats.org/drawingml/2006/picture">
+                <pic:pic xmlns:pic="http://schemas.openxmlformats.org/drawingml/2006/picture">
+                  <pic:nvPicPr>
+                    <pic:cNvPr id="638261437" name="Picture 1" descr="A white sheet with black text&#10;&#10;AI-generated content may be incorrect."/>
+                    <pic:cNvPicPr/>
+                  </pic:nvPicPr>
+                  <pic:blipFill>
+                    <a:blip r:embed="rId21"/>
+                    <a:stretch>
+                      <a:fillRect/>
+                    </a:stretch>
+                  </pic:blipFill>
+                  <pic:spPr>
+                    <a:xfrm>
+                      <a:off x="0" y="0"/>
+                      <a:ext cx="5731510" cy="4023360"/>
+                    </a:xfrm>
+                    <a:prstGeom prst="rect">
+                      <a:avLst/>
+                    </a:prstGeom>
+                  </pic:spPr>
+                </pic:pic>
+              </a:graphicData>
+            </a:graphic>
+          </wp:inline>
+        </w:drawing>
+      </w:r>
+    </w:p>
+    <w:p>
+      <w:pPr>
+        <w:pStyle w:val="Comment-Grader"/>
+        <w:rPr>
+          <w:lang w:val="es-ES"/>
+        </w:rPr>
+      </w:pPr>
+      <w:r>
+        <w:rPr>
+          <w:lang w:val="es-ES"/>
+        </w:rPr>
+        <w:t>Accedo a nuevo formulario y lo relleno como se indica:</w:t>
+      </w:r>
+    </w:p>
+    <w:p>
+      <w:pPr>
+        <w:pStyle w:val="Comment-Grader"/>
+        <w:rPr>
+          <w:lang w:val="es-ES"/>
+        </w:rPr>
+      </w:pPr>
+      <w:r>
+        <w:rPr>
+          <w:noProof/>
+          <w:lang w:val="es-ES"/>
+        </w:rPr>
+        <w:drawing>
+          <wp:inline distT="0" distB="0" distL="0" distR="0" wp14:anchorId="2A34B807" wp14:editId="7BFF728B">
+            <wp:extent cx="5731510" cy="3103880"/>
+            <wp:effectExtent l="0" t="0" r="2540" b="1270"/>
+            <wp:docPr id="1865961293" name="Picture 1" descr="A white paper with blue lines&#10;&#10;AI-generated content may be incorrect."/>
+            <wp:cNvGraphicFramePr>
+              <a:graphicFrameLocks xmlns:a="http://schemas.openxmlformats.org/drawingml/2006/main" noChangeAspect="1"/>
+            </wp:cNvGraphicFramePr>
+            <a:graphic xmlns:a="http://schemas.openxmlformats.org/drawingml/2006/main">
+              <a:graphicData uri="http://schemas.openxmlformats.org/drawingml/2006/picture">
+                <pic:pic xmlns:pic="http://schemas.openxmlformats.org/drawingml/2006/picture">
+                  <pic:nvPicPr>
+                    <pic:cNvPr id="1865961293" name="Picture 1" descr="A white paper with blue lines&#10;&#10;AI-generated content may be incorrect."/>
+                    <pic:cNvPicPr/>
+                  </pic:nvPicPr>
+                  <pic:blipFill>
+                    <a:blip r:embed="rId22"/>
+                    <a:stretch>
+                      <a:fillRect/>
+                    </a:stretch>
+                  </pic:blipFill>
+                  <pic:spPr>
+                    <a:xfrm>
+                      <a:off x="0" y="0"/>
+                      <a:ext cx="5731510" cy="3103880"/>
+                    </a:xfrm>
+                    <a:prstGeom prst="rect">
+                      <a:avLst/>
+                    </a:prstGeom>
+                  </pic:spPr>
+                </pic:pic>
+              </a:graphicData>
+            </a:graphic>
+          </wp:inline>
+        </w:drawing>
+      </w:r>
+    </w:p>
+    <w:p>
+      <w:pPr>
+        <w:pStyle w:val="Comment-Grader"/>
+        <w:rPr>
+          <w:lang w:val="es-ES"/>
+        </w:rPr>
+      </w:pPr>
+      <w:r>
+        <w:rPr>
+          <w:lang w:val="es-ES"/>
+        </w:rPr>
+        <w:lastRenderedPageBreak/>
+        <w:t>Al pulsar en el botón para crear se produce el siguiente problema:</w:t>
+      </w:r>
+    </w:p>
+    <w:p>
+      <w:pPr>
+        <w:pStyle w:val="Comment-Grader"/>
+        <w:rPr>
+          <w:lang w:val="es-ES"/>
+        </w:rPr>
+      </w:pPr>
+      <w:r>
+        <w:rPr>
+          <w:noProof/>
+          <w:lang w:val="es-ES"/>
+        </w:rPr>
+        <w:drawing>
+          <wp:inline distT="0" distB="0" distL="0" distR="0" wp14:anchorId="4A7C236E" wp14:editId="486FEC21">
+            <wp:extent cx="5731510" cy="2651760"/>
+            <wp:effectExtent l="0" t="0" r="2540" b="0"/>
+            <wp:docPr id="1359237906" name="Picture 1" descr="A screenshot of a computer&#10;&#10;AI-generated content may be incorrect."/>
+            <wp:cNvGraphicFramePr>
+              <a:graphicFrameLocks xmlns:a="http://schemas.openxmlformats.org/drawingml/2006/main" noChangeAspect="1"/>
+            </wp:cNvGraphicFramePr>
+            <a:graphic xmlns:a="http://schemas.openxmlformats.org/drawingml/2006/main">
+              <a:graphicData uri="http://schemas.openxmlformats.org/drawingml/2006/picture">
+                <pic:pic xmlns:pic="http://schemas.openxmlformats.org/drawingml/2006/picture">
+                  <pic:nvPicPr>
+                    <pic:cNvPr id="1359237906" name="Picture 1" descr="A screenshot of a computer&#10;&#10;AI-generated content may be incorrect."/>
+                    <pic:cNvPicPr/>
+                  </pic:nvPicPr>
+                  <pic:blipFill>
+                    <a:blip r:embed="rId23"/>
+                    <a:stretch>
+                      <a:fillRect/>
+                    </a:stretch>
+                  </pic:blipFill>
+                  <pic:spPr>
+                    <a:xfrm>
+                      <a:off x="0" y="0"/>
+                      <a:ext cx="5731510" cy="2651760"/>
+                    </a:xfrm>
+                    <a:prstGeom prst="rect">
+                      <a:avLst/>
+                    </a:prstGeom>
+                  </pic:spPr>
+                </pic:pic>
+              </a:graphicData>
+            </a:graphic>
+          </wp:inline>
+        </w:drawing>
+      </w:r>
+    </w:p>
+    <w:p>
+      <w:pPr>
+        <w:pStyle w:val="Comment-Student"/>
+        <w:rPr>
+          <w:lang w:val="es-ES"/>
+        </w:rPr>
+      </w:pPr>
+      <w:r>
+        <w:rPr>
+          <w:lang w:val="es-ES"/>
+        </w:rPr>
+        <w:t xml:space="preserve">Estimado Profesor Rafael </w:t>
+      </w:r>
+      <w:proofErr w:type="spellStart"/>
+      <w:r>
+        <w:rPr>
+          <w:lang w:val="es-ES"/>
+        </w:rPr>
+        <w:t>Corchuelo</w:t>
+      </w:r>
+      <w:proofErr w:type="spellEnd"/>
+      <w:r>
+        <w:rPr>
+          <w:lang w:val="es-ES"/>
+        </w:rPr>
+        <w:t>,</w:t>
+      </w:r>
+    </w:p>
+    <w:p>
+      <w:pPr>
+        <w:pStyle w:val="Comment-Student"/>
+        <w:rPr>
+          <w:lang w:val="es-ES"/>
+        </w:rPr>
+      </w:pPr>
+      <w:r>
+        <w:rPr>
+          <w:lang w:val="es-ES"/>
+        </w:rPr>
+        <w:t>Dicho error que usted comenta ha sido solventado de cara a la siguiente convocatoria de la siguiente manera:</w:t>
+      </w:r>
+    </w:p>
+    <w:p>
+      <w:pPr>
+        <w:pStyle w:val="Comment-Student"/>
+        <w:rPr>
+          <w:lang w:val="es-ES"/>
+        </w:rPr>
+      </w:pPr>
+      <w:r>
+        <w:rPr>
+          <w:lang w:val="es-ES"/>
+        </w:rPr>
+        <w:t xml:space="preserve">El error que usted comenta se debe a que, al crear una aeronave con el número de registro duplicado, salta una excepción SQL, al encontrar otro elemento en base de datos con el mismo número, siendo el campo </w:t>
+      </w:r>
+      <w:proofErr w:type="spellStart"/>
+      <w:r>
+        <w:rPr>
+          <w:lang w:val="es-ES"/>
+        </w:rPr>
+        <w:t>registrationNumber</w:t>
+      </w:r>
+      <w:proofErr w:type="spellEnd"/>
+      <w:r>
+        <w:rPr>
+          <w:lang w:val="es-ES"/>
+        </w:rPr>
+        <w:t xml:space="preserve"> único.</w:t>
+      </w:r>
+    </w:p>
+    <w:p>
+      <w:pPr>
+        <w:pStyle w:val="Comment-Student"/>
+        <w:rPr>
+          <w:lang w:val="es-ES"/>
+        </w:rPr>
+      </w:pPr>
+      <w:r>
+        <w:rPr>
+          <w:lang w:val="es-ES"/>
+        </w:rPr>
+        <w:t xml:space="preserve">Por tanto, para solventar dicho error, he decidido aplicarle a la entidad </w:t>
+      </w:r>
+      <w:proofErr w:type="spellStart"/>
+      <w:r>
+        <w:rPr>
+          <w:lang w:val="es-ES"/>
+        </w:rPr>
+        <w:t>Aircraft</w:t>
+      </w:r>
+      <w:proofErr w:type="spellEnd"/>
+      <w:r>
+        <w:rPr>
+          <w:lang w:val="es-ES"/>
+        </w:rPr>
+        <w:t xml:space="preserve"> un validador personalizado, junto con un repositorio de la entidad:</w:t>
+      </w:r>
+      <w:r>
+        <w:rPr>
+          <w:lang w:val="es-ES"/>
+        </w:rPr>
+        <w:t xml:space="preserve"> </w:t>
+      </w:r>
+      <w:r>
+        <w:rPr>
+          <w:noProof/>
+          <w:lang w:val="es-ES"/>
+        </w:rPr>
+        <w:drawing>
+          <wp:inline distT="0" distB="0" distL="0" distR="0" wp14:anchorId="7577C273" wp14:editId="76FE4A6C">
+            <wp:extent cx="5743575" cy="3357730"/>
+            <wp:effectExtent l="0" t="0" r="0" b="0"/>
+            <wp:docPr id="1246118995" name="Imagen 1" descr="Texto&#10;&#10;El contenido generado por IA puede ser incorrecto."/>
+            <wp:cNvGraphicFramePr>
+              <a:graphicFrameLocks xmlns:a="http://schemas.openxmlformats.org/drawingml/2006/main" noChangeAspect="1"/>
+            </wp:cNvGraphicFramePr>
+            <a:graphic xmlns:a="http://schemas.openxmlformats.org/drawingml/2006/main">
+              <a:graphicData uri="http://schemas.openxmlformats.org/drawingml/2006/picture">
+                <pic:pic xmlns:pic="http://schemas.openxmlformats.org/drawingml/2006/picture">
+                  <pic:nvPicPr>
+                    <pic:cNvPr id="1246118995" name="Imagen 1" descr="Texto&#10;&#10;El contenido generado por IA puede ser incorrecto."/>
+                    <pic:cNvPicPr/>
+                  </pic:nvPicPr>
+                  <pic:blipFill>
+                    <a:blip r:embed="rId24" cstate="print">
+                      <a:extLst>
+                        <a:ext uri="{28A0092B-C50C-407E-A947-70E740481C1C}">
+                          <a14:useLocalDpi xmlns:a14="http://schemas.microsoft.com/office/drawing/2010/main" val="0"/>
+                        </a:ext>
+                      </a:extLst>
+                    </a:blip>
+                    <a:stretch>
+                      <a:fillRect/>
+                    </a:stretch>
+                  </pic:blipFill>
+                  <pic:spPr>
+                    <a:xfrm>
+                      <a:off x="0" y="0"/>
+                      <a:ext cx="5760943" cy="3367883"/>
+                    </a:xfrm>
+                    <a:prstGeom prst="rect">
+                      <a:avLst/>
+                    </a:prstGeom>
+                  </pic:spPr>
+                </pic:pic>
+              </a:graphicData>
+            </a:graphic>
+          </wp:inline>
+        </w:drawing>
+      </w:r>
+    </w:p>
+    <w:p>
+      <w:pPr>
+        <w:pStyle w:val="Comment-Student"/>
+        <w:rPr>
+          <w:lang w:val="es-ES"/>
+        </w:rPr>
+      </w:pPr>
+      <w:r>
+        <w:rPr>
+          <w:lang w:val="es-ES"/>
+        </w:rPr>
+        <w:lastRenderedPageBreak/>
+        <w:t xml:space="preserve">Con dicho validador, se comprueba que, al crear o modificar una entidad </w:t>
+      </w:r>
+      <w:proofErr w:type="spellStart"/>
+      <w:r>
+        <w:rPr>
+          <w:lang w:val="es-ES"/>
+        </w:rPr>
+        <w:t>Aircraft</w:t>
+      </w:r>
+      <w:proofErr w:type="spellEnd"/>
+      <w:r>
+        <w:rPr>
+          <w:lang w:val="es-ES"/>
+        </w:rPr>
+        <w:t xml:space="preserve">, </w:t>
+      </w:r>
+      <w:r>
+        <w:rPr>
+          <w:lang w:val="es-ES"/>
+        </w:rPr>
+        <w:t xml:space="preserve">se busca si hay ya en base de datos un </w:t>
+      </w:r>
+      <w:proofErr w:type="spellStart"/>
+      <w:r>
+        <w:rPr>
+          <w:lang w:val="es-ES"/>
+        </w:rPr>
+        <w:t>Aircraft</w:t>
+      </w:r>
+      <w:proofErr w:type="spellEnd"/>
+      <w:r>
+        <w:rPr>
+          <w:lang w:val="es-ES"/>
+        </w:rPr>
+        <w:t xml:space="preserve"> con dicho número de registro y, si lo hay, salta un error de validación.</w:t>
       </w:r>
     </w:p>
     <w:p>
@@ -3725,7 +5799,6 @@
         <w:rPr>
           <w:rFonts w:cstheme="majorHAnsi"/>
         </w:rPr>
-        <w:lastRenderedPageBreak/>
         <w:t>Managerial requirements</w:t>
       </w:r>
     </w:p>
@@ -3741,9 +5814,15 @@
     <w:p>
       <w:pPr>
         <w:pStyle w:val="Comment-Grader"/>
+        <w:rPr>
+          <w:lang w:val="es-ES"/>
+        </w:rPr>
       </w:pPr>
       <w:sdt>
         <w:sdtPr>
+          <w:rPr>
+            <w:lang w:val="es-ES"/>
+          </w:rPr>
           <w:tag w:val="Verdict"/>
           <w:id w:val="1312058934"/>
           <w:placeholder>
@@ -3754,19 +5833,107 @@
         </w:sdtPr>
         <w:sdtContent>
           <w:r>
+            <w:rPr>
+              <w:lang w:val="es-ES"/>
+            </w:rPr>
             <w:t xml:space="preserve">  </w:t>
           </w:r>
           <w:r>
+            <w:rPr>
+              <w:lang w:val="es-ES"/>
+            </w:rPr>
             <w:t>X</w:t>
           </w:r>
           <w:r>
+            <w:rPr>
+              <w:lang w:val="es-ES"/>
+            </w:rPr>
             <w:t xml:space="preserve">  </w:t>
           </w:r>
         </w:sdtContent>
       </w:sdt>
       <w:permEnd w:id="1902000534"/>
       <w:r>
+        <w:rPr>
+          <w:lang w:val="es-ES"/>
+        </w:rPr>
         <w:t xml:space="preserve">  </w:t>
+      </w:r>
+      <w:r>
+        <w:rPr>
+          <w:lang w:val="es-ES"/>
+        </w:rPr>
+        <w:t>Mismo problema de antes.</w:t>
+      </w:r>
+    </w:p>
+    <w:p>
+      <w:pPr>
+        <w:pStyle w:val="Comment-Student"/>
+        <w:rPr>
+          <w:lang w:val="es-ES"/>
+        </w:rPr>
+      </w:pPr>
+      <w:r>
+        <w:rPr>
+          <w:lang w:val="es-ES"/>
+        </w:rPr>
+        <w:t xml:space="preserve">Estimado profesor Rafael </w:t>
+      </w:r>
+      <w:proofErr w:type="spellStart"/>
+      <w:r>
+        <w:rPr>
+          <w:lang w:val="es-ES"/>
+        </w:rPr>
+        <w:t>Corchuelo</w:t>
+      </w:r>
+      <w:proofErr w:type="spellEnd"/>
+      <w:r>
+        <w:rPr>
+          <w:lang w:val="es-ES"/>
+        </w:rPr>
+        <w:t>,</w:t>
+      </w:r>
+    </w:p>
+    <w:p>
+      <w:pPr>
+        <w:pStyle w:val="Comment-Student"/>
+        <w:rPr>
+          <w:lang w:val="es-ES"/>
+        </w:rPr>
+      </w:pPr>
+      <w:r>
+        <w:rPr>
+          <w:lang w:val="es-ES"/>
+        </w:rPr>
+        <w:t xml:space="preserve">El enlace proporcionado al </w:t>
+      </w:r>
+      <w:proofErr w:type="spellStart"/>
+      <w:r>
+        <w:rPr>
+          <w:lang w:val="es-ES"/>
+        </w:rPr>
+        <w:t>dashboard</w:t>
+      </w:r>
+      <w:proofErr w:type="spellEnd"/>
+      <w:r>
+        <w:rPr>
+          <w:lang w:val="es-ES"/>
+        </w:rPr>
+        <w:t xml:space="preserve"> era correcto, pero éste estaba en privado. Se ha cambiado la privacidad del </w:t>
+      </w:r>
+      <w:proofErr w:type="spellStart"/>
+      <w:r>
+        <w:rPr>
+          <w:lang w:val="es-ES"/>
+        </w:rPr>
+        <w:t>dashboard</w:t>
+      </w:r>
+      <w:proofErr w:type="spellEnd"/>
+      <w:r>
+        <w:rPr>
+          <w:lang w:val="es-ES"/>
+        </w:rPr>
+        <w:t xml:space="preserve"> a pública.</w:t>
       </w:r>
     </w:p>
     <w:p>
@@ -3777,11 +5944,13 @@
         </w:tabs>
         <w:rPr>
           <w:rFonts w:cstheme="majorHAnsi"/>
-        </w:rPr>
-      </w:pPr>
-      <w:r>
-        <w:rPr>
-          <w:rFonts w:cstheme="majorHAnsi"/>
+          <w:lang w:val="es-ES"/>
+        </w:rPr>
+      </w:pPr>
+      <w:r>
+        <w:rPr>
+          <w:rFonts w:cstheme="majorHAnsi"/>
+          <w:lang w:val="es-ES"/>
         </w:rPr>
         <w:lastRenderedPageBreak/>
         <w:t>MANDATORY</w:t>
@@ -3789,21 +5958,42 @@
       <w:r>
         <w:rPr>
           <w:rFonts w:cstheme="majorHAnsi"/>
+          <w:lang w:val="es-ES"/>
         </w:rPr>
         <w:t xml:space="preserve"> </w:t>
       </w:r>
       <w:r>
         <w:rPr>
           <w:rFonts w:cstheme="majorHAnsi"/>
+          <w:lang w:val="es-ES"/>
         </w:rPr>
         <w:br/>
       </w:r>
-      <w:r>
-        <w:rPr>
-          <w:rFonts w:cstheme="majorHAnsi"/>
-        </w:rPr>
-        <w:t>Deliverable D04: formal testing</w:t>
-      </w:r>
+      <w:proofErr w:type="spellStart"/>
+      <w:r>
+        <w:rPr>
+          <w:rFonts w:cstheme="majorHAnsi"/>
+          <w:lang w:val="es-ES"/>
+        </w:rPr>
+        <w:t>Deliverable</w:t>
+      </w:r>
+      <w:proofErr w:type="spellEnd"/>
+      <w:r>
+        <w:rPr>
+          <w:rFonts w:cstheme="majorHAnsi"/>
+          <w:lang w:val="es-ES"/>
+        </w:rPr>
+        <w:t xml:space="preserve"> D04: formal </w:t>
+      </w:r>
+      <w:proofErr w:type="spellStart"/>
+      <w:r>
+        <w:rPr>
+          <w:rFonts w:cstheme="majorHAnsi"/>
+          <w:lang w:val="es-ES"/>
+        </w:rPr>
+        <w:t>testing</w:t>
+      </w:r>
+      <w:proofErr w:type="spellEnd"/>
     </w:p>
     <w:p>
       <w:pPr>
@@ -3989,9 +6179,15 @@
     <w:p>
       <w:pPr>
         <w:pStyle w:val="Comment-Grader"/>
+        <w:rPr>
+          <w:lang w:val="es-ES"/>
+        </w:rPr>
       </w:pPr>
       <w:sdt>
         <w:sdtPr>
+          <w:rPr>
+            <w:lang w:val="es-ES"/>
+          </w:rPr>
           <w:tag w:val="Verdict"/>
           <w:id w:val="1759554758"/>
           <w:placeholder>
@@ -4002,20 +6198,108 @@
         </w:sdtPr>
         <w:sdtContent>
           <w:r>
+            <w:rPr>
+              <w:lang w:val="es-ES"/>
+            </w:rPr>
             <w:t xml:space="preserve">  </w:t>
           </w:r>
           <w:r>
+            <w:rPr>
+              <w:lang w:val="es-ES"/>
+            </w:rPr>
             <w:t>X</w:t>
           </w:r>
           <w:r>
+            <w:rPr>
+              <w:lang w:val="es-ES"/>
+            </w:rPr>
             <w:t xml:space="preserve">  </w:t>
           </w:r>
         </w:sdtContent>
       </w:sdt>
       <w:permEnd w:id="1340033691"/>
       <w:r>
+        <w:rPr>
+          <w:lang w:val="es-ES"/>
+        </w:rPr>
         <w:t xml:space="preserve">   </w:t>
       </w:r>
+      <w:r>
+        <w:rPr>
+          <w:lang w:val="es-ES"/>
+        </w:rPr>
+        <w:t>Mismo problema de antes.</w:t>
+      </w:r>
+    </w:p>
+    <w:p>
+      <w:pPr>
+        <w:pStyle w:val="Comment-Student"/>
+        <w:rPr>
+          <w:lang w:val="es-ES"/>
+        </w:rPr>
+      </w:pPr>
+      <w:r>
+        <w:rPr>
+          <w:lang w:val="es-ES"/>
+        </w:rPr>
+        <w:t xml:space="preserve">Estimado profesor Rafael </w:t>
+      </w:r>
+      <w:proofErr w:type="spellStart"/>
+      <w:r>
+        <w:rPr>
+          <w:lang w:val="es-ES"/>
+        </w:rPr>
+        <w:t>Corchuelo</w:t>
+      </w:r>
+      <w:proofErr w:type="spellEnd"/>
+      <w:r>
+        <w:rPr>
+          <w:lang w:val="es-ES"/>
+        </w:rPr>
+        <w:t>,</w:t>
+      </w:r>
+    </w:p>
+    <w:p>
+      <w:pPr>
+        <w:pStyle w:val="Comment-Student"/>
+        <w:rPr>
+          <w:lang w:val="es-ES"/>
+        </w:rPr>
+      </w:pPr>
+      <w:r>
+        <w:rPr>
+          <w:lang w:val="es-ES"/>
+        </w:rPr>
+        <w:t xml:space="preserve">El enlace proporcionado al </w:t>
+      </w:r>
+      <w:proofErr w:type="spellStart"/>
+      <w:r>
+        <w:rPr>
+          <w:lang w:val="es-ES"/>
+        </w:rPr>
+        <w:t>dashboard</w:t>
+      </w:r>
+      <w:proofErr w:type="spellEnd"/>
+      <w:r>
+        <w:rPr>
+          <w:lang w:val="es-ES"/>
+        </w:rPr>
+        <w:t xml:space="preserve"> era correcto, pero éste estaba en privado. Se ha cambiado la privacidad del </w:t>
+      </w:r>
+      <w:proofErr w:type="spellStart"/>
+      <w:r>
+        <w:rPr>
+          <w:lang w:val="es-ES"/>
+        </w:rPr>
+        <w:t>dashboard</w:t>
+      </w:r>
+      <w:proofErr w:type="spellEnd"/>
+      <w:r>
+        <w:rPr>
+          <w:lang w:val="es-ES"/>
+        </w:rPr>
+        <w:t xml:space="preserve"> a pública.</w:t>
+      </w:r>
     </w:p>
     <w:p>
       <w:pPr>
@@ -4029,9 +6313,15 @@
     <w:p>
       <w:pPr>
         <w:pStyle w:val="Comment-Grader"/>
+        <w:rPr>
+          <w:lang w:val="es-ES"/>
+        </w:rPr>
       </w:pPr>
       <w:sdt>
         <w:sdtPr>
+          <w:rPr>
+            <w:lang w:val="es-ES"/>
+          </w:rPr>
           <w:tag w:val="Verdict"/>
           <w:id w:val="-887718265"/>
           <w:placeholder>
@@ -4042,23 +6332,235 @@
         </w:sdtPr>
         <w:sdtContent>
           <w:r>
+            <w:rPr>
+              <w:lang w:val="es-ES"/>
+            </w:rPr>
             <w:t xml:space="preserve"> </w:t>
           </w:r>
           <w:r>
-            <w:t xml:space="preserve"> X</w:t>
-          </w:r>
-          <w:r>
+            <w:rPr>
+              <w:lang w:val="es-ES"/>
+            </w:rPr>
+            <w:t xml:space="preserve"> </w:t>
+          </w:r>
+          <w:r>
+            <w:rPr>
+              <w:lang w:val="es-ES"/>
+            </w:rPr>
             <w:t xml:space="preserve">   </w:t>
           </w:r>
         </w:sdtContent>
       </w:sdt>
       <w:permEnd w:id="867524682"/>
       <w:r>
+        <w:rPr>
+          <w:lang w:val="es-ES"/>
+        </w:rPr>
         <w:t xml:space="preserve">   </w:t>
       </w:r>
-    </w:p>
-    <w:p>
-      <w:r>
+      <w:r>
+        <w:rPr>
+          <w:lang w:val="es-ES"/>
+        </w:rPr>
+        <w:t xml:space="preserve">La </w:t>
+      </w:r>
+      <w:r>
+        <w:rPr>
+          <w:lang w:val="es-ES"/>
+        </w:rPr>
+        <w:t xml:space="preserve">conclusión </w:t>
+      </w:r>
+      <w:r>
+        <w:rPr>
+          <w:lang w:val="es-ES"/>
+        </w:rPr>
+        <w:t>del informe es</w:t>
+      </w:r>
+      <w:r>
+        <w:rPr>
+          <w:lang w:val="es-ES"/>
+        </w:rPr>
+        <w:t xml:space="preserve"> incorrecta.  </w:t>
+      </w:r>
+      <w:r>
+        <w:rPr>
+          <w:lang w:val="es-ES"/>
+        </w:rPr>
+        <w:t>Los estudiantes confunden qué e</w:t>
+      </w:r>
+      <w:r>
+        <w:rPr>
+          <w:lang w:val="es-ES"/>
+        </w:rPr>
+        <w:t xml:space="preserve">s el nivel de confianza. </w:t>
+      </w:r>
+    </w:p>
+    <w:p>
+      <w:pPr>
+        <w:pStyle w:val="Comment-Grader"/>
+        <w:rPr>
+          <w:lang w:val="es-ES"/>
+        </w:rPr>
+      </w:pPr>
+      <w:r>
+        <w:rPr>
+          <w:noProof/>
+          <w:lang w:val="es-ES"/>
+        </w:rPr>
+        <w:lastRenderedPageBreak/>
+        <w:drawing>
+          <wp:inline distT="0" distB="0" distL="0" distR="0" wp14:anchorId="51F482FE" wp14:editId="35E77EBC">
+            <wp:extent cx="5731510" cy="4966970"/>
+            <wp:effectExtent l="0" t="0" r="2540" b="5080"/>
+            <wp:docPr id="589564983" name="Picture 1" descr="A screenshot of a computer screen&#10;&#10;AI-generated content may be incorrect."/>
+            <wp:cNvGraphicFramePr>
+              <a:graphicFrameLocks xmlns:a="http://schemas.openxmlformats.org/drawingml/2006/main" noChangeAspect="1"/>
+            </wp:cNvGraphicFramePr>
+            <a:graphic xmlns:a="http://schemas.openxmlformats.org/drawingml/2006/main">
+              <a:graphicData uri="http://schemas.openxmlformats.org/drawingml/2006/picture">
+                <pic:pic xmlns:pic="http://schemas.openxmlformats.org/drawingml/2006/picture">
+                  <pic:nvPicPr>
+                    <pic:cNvPr id="589564983" name="Picture 1" descr="A screenshot of a computer screen&#10;&#10;AI-generated content may be incorrect."/>
+                    <pic:cNvPicPr/>
+                  </pic:nvPicPr>
+                  <pic:blipFill>
+                    <a:blip r:embed="rId25"/>
+                    <a:stretch>
+                      <a:fillRect/>
+                    </a:stretch>
+                  </pic:blipFill>
+                  <pic:spPr>
+                    <a:xfrm>
+                      <a:off x="0" y="0"/>
+                      <a:ext cx="5731510" cy="4966970"/>
+                    </a:xfrm>
+                    <a:prstGeom prst="rect">
+                      <a:avLst/>
+                    </a:prstGeom>
+                  </pic:spPr>
+                </pic:pic>
+              </a:graphicData>
+            </a:graphic>
+          </wp:inline>
+        </w:drawing>
+      </w:r>
+    </w:p>
+    <w:p>
+      <w:pPr>
+        <w:pStyle w:val="Comment-Student"/>
+        <w:rPr>
+          <w:lang w:val="es-ES"/>
+        </w:rPr>
+      </w:pPr>
+      <w:r>
+        <w:rPr>
+          <w:lang w:val="es-ES"/>
+        </w:rPr>
+        <w:t xml:space="preserve">Estimado profesor Rafael </w:t>
+      </w:r>
+      <w:proofErr w:type="spellStart"/>
+      <w:r>
+        <w:rPr>
+          <w:lang w:val="es-ES"/>
+        </w:rPr>
+        <w:t>Corchuelo</w:t>
+      </w:r>
+      <w:proofErr w:type="spellEnd"/>
+      <w:r>
+        <w:rPr>
+          <w:lang w:val="es-ES"/>
+        </w:rPr>
+        <w:t>,</w:t>
+      </w:r>
+    </w:p>
+    <w:p>
+      <w:pPr>
+        <w:pStyle w:val="Comment-Student"/>
+        <w:rPr>
+          <w:lang w:val="es-ES"/>
+        </w:rPr>
+      </w:pPr>
+      <w:r>
+        <w:rPr>
+          <w:lang w:val="es-ES"/>
+        </w:rPr>
+        <w:t>El error que usted comenta ha sido corregido de cara a la siguiente convocatoria.</w:t>
+      </w:r>
+    </w:p>
+    <w:p>
+      <w:pPr>
+        <w:pStyle w:val="Comment-Student"/>
+        <w:rPr>
+          <w:lang w:val="es-ES"/>
+        </w:rPr>
+      </w:pPr>
+      <w:r>
+        <w:rPr>
+          <w:lang w:val="es-ES"/>
+        </w:rPr>
+        <w:t>La redacción y análisis de los datos de estadística descriptiva han sido mejorados, quedando así dicho análisis</w:t>
+      </w:r>
+    </w:p>
+    <w:p>
+      <w:pPr>
+        <w:pStyle w:val="Comment-Student"/>
+        <w:rPr>
+          <w:lang w:val="es-ES"/>
+        </w:rPr>
+      </w:pPr>
+      <w:r>
+        <w:rPr>
+          <w:noProof/>
+          <w:lang w:val="es-ES"/>
+        </w:rPr>
+        <w:lastRenderedPageBreak/>
+        <w:drawing>
+          <wp:inline distT="0" distB="0" distL="0" distR="0" wp14:anchorId="1664DA27" wp14:editId="55F16985">
+            <wp:extent cx="5482092" cy="4248150"/>
+            <wp:effectExtent l="0" t="0" r="4445" b="0"/>
+            <wp:docPr id="417482867" name="Imagen 1" descr="Tabla&#10;&#10;El contenido generado por IA puede ser incorrecto."/>
+            <wp:cNvGraphicFramePr>
+              <a:graphicFrameLocks xmlns:a="http://schemas.openxmlformats.org/drawingml/2006/main" noChangeAspect="1"/>
+            </wp:cNvGraphicFramePr>
+            <a:graphic xmlns:a="http://schemas.openxmlformats.org/drawingml/2006/main">
+              <a:graphicData uri="http://schemas.openxmlformats.org/drawingml/2006/picture">
+                <pic:pic xmlns:pic="http://schemas.openxmlformats.org/drawingml/2006/picture">
+                  <pic:nvPicPr>
+                    <pic:cNvPr id="417482867" name="Imagen 1" descr="Tabla&#10;&#10;El contenido generado por IA puede ser incorrecto."/>
+                    <pic:cNvPicPr/>
+                  </pic:nvPicPr>
+                  <pic:blipFill>
+                    <a:blip r:embed="rId26"/>
+                    <a:stretch>
+                      <a:fillRect/>
+                    </a:stretch>
+                  </pic:blipFill>
+                  <pic:spPr>
+                    <a:xfrm>
+                      <a:off x="0" y="0"/>
+                      <a:ext cx="5488651" cy="4253233"/>
+                    </a:xfrm>
+                    <a:prstGeom prst="rect">
+                      <a:avLst/>
+                    </a:prstGeom>
+                  </pic:spPr>
+                </pic:pic>
+              </a:graphicData>
+            </a:graphic>
+          </wp:inline>
+        </w:drawing>
+      </w:r>
+    </w:p>
+    <w:p>
+      <w:pPr>
+        <w:rPr>
+          <w:lang w:val="es-ES"/>
+        </w:rPr>
+      </w:pPr>
+      <w:r>
+        <w:rPr>
+          <w:lang w:val="es-ES"/>
+        </w:rPr>
         <w:br w:type="page"/>
       </w:r>
     </w:p>
@@ -6647,13 +9149,29 @@
         <w:t>,</w:t>
       </w:r>
       <w:r>
-        <w:t xml:space="preserve"> “viagra”</w:t>
+        <w:t xml:space="preserve"> “</w:t>
+      </w:r>
+      <w:proofErr w:type="spellStart"/>
+      <w:r>
+        <w:t>viagra</w:t>
+      </w:r>
+      <w:proofErr w:type="spellEnd"/>
+      <w:r>
+        <w:t>”</w:t>
       </w:r>
       <w:r>
         <w:t>,</w:t>
       </w:r>
       <w:r>
-        <w:t xml:space="preserve"> “cialis”</w:t>
+        <w:t xml:space="preserve"> “</w:t>
+      </w:r>
+      <w:proofErr w:type="spellStart"/>
+      <w:r>
+        <w:t>cialis</w:t>
+      </w:r>
+      <w:proofErr w:type="spellEnd"/>
+      <w:r>
+        <w:t>”</w:t>
       </w:r>
       <w:r>
         <w:t>,</w:t>
@@ -6671,7 +9189,15 @@
         <w:t>,</w:t>
       </w:r>
       <w:r>
-        <w:t xml:space="preserve"> “nigeria”</w:t>
+        <w:t xml:space="preserve"> “</w:t>
+      </w:r>
+      <w:proofErr w:type="spellStart"/>
+      <w:r>
+        <w:t>nigeria</w:t>
+      </w:r>
+      <w:proofErr w:type="spellEnd"/>
+      <w:r>
+        <w:t>”</w:t>
       </w:r>
       <w:r>
         <w:t>,</w:t>
@@ -6722,7 +9248,31 @@
         <w:t xml:space="preserve"> by removing any punctuation between consecutive letters</w:t>
       </w:r>
       <w:r>
-        <w:t xml:space="preserve"> (e.g., "S.E.X", "H:A:R:D C:O:R:E", or "V*I:AG!$R-A")</w:t>
+        <w:t xml:space="preserve"> (e.g., "S.E.X", "</w:t>
+      </w:r>
+      <w:proofErr w:type="gramStart"/>
+      <w:r>
+        <w:t>H:A</w:t>
+      </w:r>
+      <w:proofErr w:type="gramEnd"/>
+      <w:r>
+        <w:t>:R:D C</w:t>
+      </w:r>
+      <w:proofErr w:type="gramStart"/>
+      <w:r>
+        <w:t>:O:R</w:t>
+      </w:r>
+      <w:proofErr w:type="gramEnd"/>
+      <w:r>
+        <w:t>:E", or "V*I:</w:t>
+      </w:r>
+      <w:proofErr w:type="gramStart"/>
+      <w:r>
+        <w:t>AG!$</w:t>
+      </w:r>
+      <w:proofErr w:type="gramEnd"/>
+      <w:r>
+        <w:t>R-A")</w:t>
       </w:r>
       <w:r>
         <w:t xml:space="preserve">. </w:t>
@@ -6746,7 +9296,11 @@
         <w:t xml:space="preserve">in </w:t>
       </w:r>
       <w:r>
-        <w:t>between letters. For instance, “one</w:t>
+        <w:t>between letters. For instance, “</w:t>
+      </w:r>
+      <w:proofErr w:type="spellStart"/>
+      <w:r>
+        <w:t>one</w:t>
       </w:r>
       <w:r>
         <w:rPr>
@@ -6755,7 +9309,11 @@
         <w:t>␣</w:t>
       </w:r>
       <w:r>
-        <w:t>million” would match “ONE</w:t>
+        <w:t>million</w:t>
+      </w:r>
+      <w:proofErr w:type="spellEnd"/>
+      <w:r>
+        <w:t>” would match “ONE</w:t>
       </w:r>
       <w:r>
         <w:rPr>
@@ -6796,6 +9354,7 @@
         </w:rPr>
         <w:t xml:space="preserve">* </w:t>
       </w:r>
+      <w:proofErr w:type="gramStart"/>
       <w:r>
         <w:t>M</w:t>
       </w:r>
@@ -6805,9 +9364,11 @@
       <w:r>
         <w:t>i</w:t>
       </w:r>
+      <w:proofErr w:type="gramEnd"/>
       <w:r>
         <w:t>:</w:t>
       </w:r>
+      <w:proofErr w:type="gramStart"/>
       <w:r>
         <w:t>L</w:t>
       </w:r>
@@ -6817,12 +9378,14 @@
       <w:r>
         <w:t>L</w:t>
       </w:r>
+      <w:proofErr w:type="gramEnd"/>
       <w:r>
         <w:t>:</w:t>
       </w:r>
       <w:r>
         <w:t>i</w:t>
       </w:r>
+      <w:proofErr w:type="gramStart"/>
       <w:r>
         <w:t>:</w:t>
       </w:r>
@@ -6833,7 +9396,11 @@
         <w:t>:</w:t>
       </w:r>
       <w:r>
-        <w:t>n”</w:t>
+        <w:t>n</w:t>
+      </w:r>
+      <w:proofErr w:type="gramEnd"/>
+      <w:r>
+        <w:t>”</w:t>
       </w:r>
       <w:r>
         <w:t>,</w:t>
@@ -6866,7 +9433,11 @@
         <w:t>,</w:t>
       </w:r>
       <w:r>
-        <w:t xml:space="preserve"> but would not match “One</w:t>
+        <w:t xml:space="preserve"> but would not match “</w:t>
+      </w:r>
+      <w:proofErr w:type="spellStart"/>
+      <w:r>
+        <w:t>One</w:t>
       </w:r>
       <w:r>
         <w:rPr>
@@ -6875,13 +9446,21 @@
         <w:t>␣</w:t>
       </w:r>
       <w:r>
-        <w:t>Millionaire”</w:t>
+        <w:t>Millionaire</w:t>
+      </w:r>
+      <w:proofErr w:type="spellEnd"/>
+      <w:r>
+        <w:t>”</w:t>
       </w:r>
       <w:r>
         <w:t>,</w:t>
       </w:r>
       <w:r>
-        <w:t xml:space="preserve"> “One</w:t>
+        <w:t xml:space="preserve"> “</w:t>
+      </w:r>
+      <w:proofErr w:type="spellStart"/>
+      <w:r>
+        <w:t>One</w:t>
       </w:r>
       <w:r>
         <w:rPr>
@@ -6908,13 +9487,21 @@
         <w:t>␣</w:t>
       </w:r>
       <w:r>
-        <w:t>millions”</w:t>
+        <w:t>millions</w:t>
+      </w:r>
+      <w:proofErr w:type="spellEnd"/>
+      <w:r>
+        <w:t>”</w:t>
       </w:r>
       <w:r>
         <w:t xml:space="preserve">, </w:t>
       </w:r>
       <w:r>
-        <w:t>or “One</w:t>
+        <w:t>or “</w:t>
+      </w:r>
+      <w:proofErr w:type="spellStart"/>
+      <w:r>
+        <w:t>One</w:t>
       </w:r>
       <w:r>
         <w:rPr>
@@ -6932,7 +9519,11 @@
         <w:t>␣</w:t>
       </w:r>
       <w:r>
-        <w:t>million”</w:t>
+        <w:t>million</w:t>
+      </w:r>
+      <w:proofErr w:type="spellEnd"/>
+      <w:r>
+        <w:t>”</w:t>
       </w:r>
       <w:r>
         <w:t>.</w:t>
@@ -11053,23 +13644,11 @@
     <w:pitch w:val="variable"/>
     <w:sig w:usb0="E00002FF" w:usb1="2AC7FDFF" w:usb2="00000016" w:usb3="00000000" w:csb0="0002009F" w:csb1="00000000"/>
   </w:font>
-  <w:font w:name="Aptos">
-    <w:charset w:val="00"/>
-    <w:family w:val="swiss"/>
-    <w:pitch w:val="variable"/>
-    <w:sig w:usb0="20000287" w:usb1="00000003" w:usb2="00000000" w:usb3="00000000" w:csb0="0000019F" w:csb1="00000000"/>
-  </w:font>
   <w:font w:name="Yu Mincho">
     <w:charset w:val="80"/>
     <w:family w:val="roman"/>
     <w:pitch w:val="variable"/>
     <w:sig w:usb0="800002E7" w:usb1="2AC7FCFF" w:usb2="00000012" w:usb3="00000000" w:csb0="0002009F" w:csb1="00000000"/>
-  </w:font>
-  <w:font w:name="Aptos Display">
-    <w:charset w:val="00"/>
-    <w:family w:val="swiss"/>
-    <w:pitch w:val="variable"/>
-    <w:sig w:usb0="20000287" w:usb1="00000003" w:usb2="00000000" w:usb3="00000000" w:csb0="0000019F" w:csb1="00000000"/>
   </w:font>
 </w:fonts>
 </file>
@@ -11094,19 +13673,24 @@
     <w:rsidRoot w:val="006B2BEC"/>
     <w:rsid w:val="00053924"/>
     <w:rsid w:val="00055A68"/>
+    <w:rsid w:val="0007467D"/>
     <w:rsid w:val="0009453F"/>
     <w:rsid w:val="000955D4"/>
     <w:rsid w:val="000A5CC4"/>
     <w:rsid w:val="000B5C7E"/>
     <w:rsid w:val="00117B5F"/>
+    <w:rsid w:val="0015741E"/>
     <w:rsid w:val="00175D09"/>
     <w:rsid w:val="00185460"/>
+    <w:rsid w:val="00185CC2"/>
     <w:rsid w:val="001942D6"/>
     <w:rsid w:val="001C5FFF"/>
     <w:rsid w:val="0022287F"/>
     <w:rsid w:val="00260AAC"/>
+    <w:rsid w:val="002B6E78"/>
     <w:rsid w:val="002C361F"/>
     <w:rsid w:val="00336824"/>
+    <w:rsid w:val="003470BC"/>
     <w:rsid w:val="00364D10"/>
     <w:rsid w:val="003B5C99"/>
     <w:rsid w:val="003C317A"/>
@@ -11123,6 +13707,7 @@
     <w:rsid w:val="005640FA"/>
     <w:rsid w:val="005B3798"/>
     <w:rsid w:val="005C2F16"/>
+    <w:rsid w:val="005D31CF"/>
     <w:rsid w:val="005F0460"/>
     <w:rsid w:val="005F11B7"/>
     <w:rsid w:val="005F5BCD"/>
@@ -11137,13 +13722,16 @@
     <w:rsid w:val="00765401"/>
     <w:rsid w:val="00790E22"/>
     <w:rsid w:val="007931F1"/>
+    <w:rsid w:val="007F6DDC"/>
     <w:rsid w:val="00802250"/>
     <w:rsid w:val="0082287A"/>
+    <w:rsid w:val="00851AE0"/>
     <w:rsid w:val="00885132"/>
     <w:rsid w:val="008B1087"/>
     <w:rsid w:val="008B2B2C"/>
     <w:rsid w:val="008E4C14"/>
     <w:rsid w:val="0093034B"/>
+    <w:rsid w:val="00945B60"/>
     <w:rsid w:val="00946AA5"/>
     <w:rsid w:val="00953D97"/>
     <w:rsid w:val="009F61B1"/>
@@ -11153,6 +13741,7 @@
     <w:rsid w:val="00A222AC"/>
     <w:rsid w:val="00A73E76"/>
     <w:rsid w:val="00AC1FAB"/>
+    <w:rsid w:val="00B0263D"/>
     <w:rsid w:val="00B55352"/>
     <w:rsid w:val="00BB0EAB"/>
     <w:rsid w:val="00C17266"/>
@@ -11165,16 +13754,22 @@
     <w:rsid w:val="00D72CB9"/>
     <w:rsid w:val="00D86553"/>
     <w:rsid w:val="00D9098F"/>
+    <w:rsid w:val="00DF57B9"/>
+    <w:rsid w:val="00E035C5"/>
     <w:rsid w:val="00E25325"/>
     <w:rsid w:val="00E869EA"/>
     <w:rsid w:val="00E87F32"/>
+    <w:rsid w:val="00E94599"/>
     <w:rsid w:val="00E95C09"/>
     <w:rsid w:val="00E9745E"/>
+    <w:rsid w:val="00EA1605"/>
+    <w:rsid w:val="00EA61E1"/>
     <w:rsid w:val="00EB4EB9"/>
     <w:rsid w:val="00F3606D"/>
     <w:rsid w:val="00F70A20"/>
     <w:rsid w:val="00F8539E"/>
     <w:rsid w:val="00F970E5"/>
+    <w:rsid w:val="00FE5919"/>
     <w:rsid w:val="00FE6BFD"/>
   </w:rsids>
   <m:mathPr>

</xml_diff>